<commit_message>
Popravljeno numerisanje strana u SSU-ovima
</commit_message>
<xml_diff>
--- a/SSU/SSU_Kačenje_slika.docx
+++ b/SSU/SSU_Kačenje_slika.docx
@@ -9,12 +9,28 @@
         </w:rPr>
       </w:pPr>
       <w:bookmarkStart w:id="0" w:name="_Toc443290887"/>
-      <w:r>
-        <w:rPr>
-          <w:lang w:val="en-GB"/>
-        </w:rPr>
-        <w:t>Elektrotehnički fakultet</w:t>
-      </w:r>
+      <w:proofErr w:type="spellStart"/>
+      <w:r>
+        <w:rPr>
+          <w:lang w:val="en-GB"/>
+        </w:rPr>
+        <w:t>Elektrotehnički</w:t>
+      </w:r>
+      <w:proofErr w:type="spellEnd"/>
+      <w:r>
+        <w:rPr>
+          <w:lang w:val="en-GB"/>
+        </w:rPr>
+        <w:t xml:space="preserve"> </w:t>
+      </w:r>
+      <w:proofErr w:type="spellStart"/>
+      <w:r>
+        <w:rPr>
+          <w:lang w:val="en-GB"/>
+        </w:rPr>
+        <w:t>fakultet</w:t>
+      </w:r>
+      <w:proofErr w:type="spellEnd"/>
     </w:p>
     <w:p>
       <w:pPr>
@@ -22,11 +38,47 @@
           <w:lang w:val="en-GB"/>
         </w:rPr>
       </w:pPr>
-      <w:r>
-        <w:rPr>
-          <w:lang w:val="en-GB"/>
-        </w:rPr>
-        <w:t>Principi Softverskog Inženjerstva (SI3PSI)</w:t>
+      <w:proofErr w:type="spellStart"/>
+      <w:r>
+        <w:rPr>
+          <w:lang w:val="en-GB"/>
+        </w:rPr>
+        <w:t>Principi</w:t>
+      </w:r>
+      <w:proofErr w:type="spellEnd"/>
+      <w:r>
+        <w:rPr>
+          <w:lang w:val="en-GB"/>
+        </w:rPr>
+        <w:t xml:space="preserve"> </w:t>
+      </w:r>
+      <w:proofErr w:type="spellStart"/>
+      <w:r>
+        <w:rPr>
+          <w:lang w:val="en-GB"/>
+        </w:rPr>
+        <w:t>Softverskog</w:t>
+      </w:r>
+      <w:proofErr w:type="spellEnd"/>
+      <w:r>
+        <w:rPr>
+          <w:lang w:val="en-GB"/>
+        </w:rPr>
+        <w:t xml:space="preserve"> </w:t>
+      </w:r>
+      <w:proofErr w:type="spellStart"/>
+      <w:r>
+        <w:rPr>
+          <w:lang w:val="en-GB"/>
+        </w:rPr>
+        <w:t>Inženjerstva</w:t>
+      </w:r>
+      <w:proofErr w:type="spellEnd"/>
+      <w:r>
+        <w:rPr>
+          <w:lang w:val="en-GB"/>
+        </w:rPr>
+        <w:t xml:space="preserve"> (SI3PSI)</w:t>
       </w:r>
     </w:p>
     <w:p>
@@ -115,6 +167,7 @@
         <w:spacing w:line="259" w:lineRule="auto"/>
         <w:jc w:val="center"/>
       </w:pPr>
+      <w:proofErr w:type="spellStart"/>
       <w:r>
         <w:rPr>
           <w:b/>
@@ -123,8 +176,31 @@
           <w:szCs w:val="36"/>
           <w:lang w:val="en-GB"/>
         </w:rPr>
-        <w:t>Projektni zadatak</w:t>
-      </w:r>
+        <w:t>Projektni</w:t>
+      </w:r>
+      <w:proofErr w:type="spellEnd"/>
+      <w:r>
+        <w:rPr>
+          <w:b/>
+          <w:bCs/>
+          <w:sz w:val="36"/>
+          <w:szCs w:val="36"/>
+          <w:lang w:val="en-GB"/>
+        </w:rPr>
+        <w:t xml:space="preserve"> </w:t>
+      </w:r>
+      <w:proofErr w:type="spellStart"/>
+      <w:r>
+        <w:rPr>
+          <w:b/>
+          <w:bCs/>
+          <w:sz w:val="36"/>
+          <w:szCs w:val="36"/>
+          <w:lang w:val="en-GB"/>
+        </w:rPr>
+        <w:t>zadatak</w:t>
+      </w:r>
+      <w:proofErr w:type="spellEnd"/>
     </w:p>
     <w:p>
       <w:pPr>
@@ -138,6 +214,7 @@
           <w:lang w:val="en-GB"/>
         </w:rPr>
       </w:pPr>
+      <w:proofErr w:type="spellStart"/>
       <w:r>
         <w:rPr>
           <w:b/>
@@ -148,6 +225,7 @@
         </w:rPr>
         <w:t>Psigram</w:t>
       </w:r>
+      <w:proofErr w:type="spellEnd"/>
     </w:p>
     <w:p>
       <w:pPr>
@@ -160,6 +238,7 @@
           <w:szCs w:val="40"/>
         </w:rPr>
       </w:pPr>
+      <w:proofErr w:type="spellStart"/>
       <w:r>
         <w:rPr>
           <w:rStyle w:val="spellingerror"/>
@@ -171,6 +250,7 @@
         </w:rPr>
         <w:t>Specifikacija</w:t>
       </w:r>
+      <w:proofErr w:type="spellEnd"/>
       <w:r>
         <w:rPr>
           <w:rStyle w:val="normaltextrun"/>
@@ -182,6 +262,7 @@
         </w:rPr>
         <w:t xml:space="preserve"> </w:t>
       </w:r>
+      <w:proofErr w:type="spellStart"/>
       <w:r>
         <w:rPr>
           <w:rStyle w:val="spellingerror"/>
@@ -193,6 +274,7 @@
         </w:rPr>
         <w:t>scenarija</w:t>
       </w:r>
+      <w:proofErr w:type="spellEnd"/>
       <w:r>
         <w:rPr>
           <w:rStyle w:val="normaltextrun"/>
@@ -204,6 +286,7 @@
         </w:rPr>
         <w:t xml:space="preserve"> </w:t>
       </w:r>
+      <w:proofErr w:type="spellStart"/>
       <w:r>
         <w:rPr>
           <w:rStyle w:val="spellingerror"/>
@@ -215,6 +298,7 @@
         </w:rPr>
         <w:t>upotrebe</w:t>
       </w:r>
+      <w:proofErr w:type="spellEnd"/>
       <w:r>
         <w:rPr>
           <w:rStyle w:val="normaltextrun"/>
@@ -226,6 +310,7 @@
         </w:rPr>
         <w:t xml:space="preserve"> </w:t>
       </w:r>
+      <w:proofErr w:type="spellStart"/>
       <w:r>
         <w:rPr>
           <w:rStyle w:val="spellingerror"/>
@@ -237,6 +322,7 @@
         </w:rPr>
         <w:t>funkcionalnosti</w:t>
       </w:r>
+      <w:proofErr w:type="spellEnd"/>
       <w:r>
         <w:rPr>
           <w:rStyle w:val="normaltextrun"/>
@@ -248,6 +334,7 @@
         </w:rPr>
         <w:t xml:space="preserve"> </w:t>
       </w:r>
+      <w:proofErr w:type="spellStart"/>
       <w:r>
         <w:rPr>
           <w:rStyle w:val="spellingerror"/>
@@ -257,8 +344,9 @@
           <w:szCs w:val="40"/>
           <w:lang w:val="en-GB"/>
         </w:rPr>
-        <w:t xml:space="preserve">običnog korisnika </w:t>
-      </w:r>
+        <w:t>običnog</w:t>
+      </w:r>
+      <w:proofErr w:type="spellEnd"/>
       <w:r>
         <w:rPr>
           <w:rStyle w:val="spellingerror"/>
@@ -268,8 +356,9 @@
           <w:szCs w:val="40"/>
           <w:lang w:val="en-GB"/>
         </w:rPr>
-        <w:t>–</w:t>
-      </w:r>
+        <w:t xml:space="preserve"> </w:t>
+      </w:r>
+      <w:proofErr w:type="spellStart"/>
       <w:r>
         <w:rPr>
           <w:rStyle w:val="spellingerror"/>
@@ -279,8 +368,9 @@
           <w:szCs w:val="40"/>
           <w:lang w:val="en-GB"/>
         </w:rPr>
-        <w:t xml:space="preserve"> </w:t>
-      </w:r>
+        <w:t>korisnika</w:t>
+      </w:r>
+      <w:proofErr w:type="spellEnd"/>
       <w:r>
         <w:rPr>
           <w:rStyle w:val="spellingerror"/>
@@ -290,8 +380,67 @@
           <w:szCs w:val="40"/>
           <w:lang w:val="en-GB"/>
         </w:rPr>
-        <w:t>kačenje slika</w:t>
-      </w:r>
+        <w:t xml:space="preserve"> </w:t>
+      </w:r>
+      <w:r>
+        <w:rPr>
+          <w:rStyle w:val="spellingerror"/>
+          <w:b/>
+          <w:bCs/>
+          <w:sz w:val="40"/>
+          <w:szCs w:val="40"/>
+          <w:lang w:val="en-GB"/>
+        </w:rPr>
+        <w:t>–</w:t>
+      </w:r>
+      <w:r>
+        <w:rPr>
+          <w:rStyle w:val="spellingerror"/>
+          <w:b/>
+          <w:bCs/>
+          <w:sz w:val="40"/>
+          <w:szCs w:val="40"/>
+          <w:lang w:val="en-GB"/>
+        </w:rPr>
+        <w:t xml:space="preserve"> </w:t>
+      </w:r>
+      <w:proofErr w:type="spellStart"/>
+      <w:r>
+        <w:rPr>
+          <w:rStyle w:val="spellingerror"/>
+          <w:b/>
+          <w:bCs/>
+          <w:sz w:val="40"/>
+          <w:szCs w:val="40"/>
+          <w:lang w:val="en-GB"/>
+        </w:rPr>
+        <w:t>kačenje</w:t>
+      </w:r>
+      <w:proofErr w:type="spellEnd"/>
+      <w:r>
+        <w:rPr>
+          <w:rStyle w:val="spellingerror"/>
+          <w:b/>
+          <w:bCs/>
+          <w:sz w:val="40"/>
+          <w:szCs w:val="40"/>
+          <w:lang w:val="en-GB"/>
+        </w:rPr>
+        <w:t xml:space="preserve"> </w:t>
+      </w:r>
+      <w:proofErr w:type="spellStart"/>
+      <w:r>
+        <w:rPr>
+          <w:rStyle w:val="spellingerror"/>
+          <w:b/>
+          <w:bCs/>
+          <w:sz w:val="40"/>
+          <w:szCs w:val="40"/>
+          <w:lang w:val="en-GB"/>
+        </w:rPr>
+        <w:t>slika</w:t>
+      </w:r>
+      <w:proofErr w:type="spellEnd"/>
     </w:p>
     <w:p>
       <w:pPr>
@@ -316,13 +465,18 @@
           <w:lang w:val="en-GB"/>
         </w:rPr>
         <w:sectPr>
-          <w:headerReference w:type="default" r:id="rId9"/>
-          <w:footerReference w:type="default" r:id="rId10"/>
+          <w:headerReference w:type="even" r:id="rId9"/>
+          <w:headerReference w:type="default" r:id="rId10"/>
+          <w:footerReference w:type="even" r:id="rId11"/>
+          <w:footerReference w:type="default" r:id="rId12"/>
+          <w:headerReference w:type="first" r:id="rId13"/>
+          <w:footerReference w:type="first" r:id="rId14"/>
           <w:pgSz w:w="12240" w:h="15840"/>
           <w:pgMar w:top="1440" w:right="1800" w:bottom="1440" w:left="1800" w:header="720" w:footer="720" w:gutter="0"/>
           <w:cols w:space="720"/>
         </w:sectPr>
       </w:pPr>
+      <w:proofErr w:type="spellStart"/>
       <w:r>
         <w:rPr>
           <w:b/>
@@ -331,7 +485,40 @@
           <w:szCs w:val="36"/>
           <w:lang w:val="en-GB"/>
         </w:rPr>
-        <w:t>Verzija dokumenta: 1.0</w:t>
+        <w:t>Verzija</w:t>
+      </w:r>
+      <w:proofErr w:type="spellEnd"/>
+      <w:r>
+        <w:rPr>
+          <w:b/>
+          <w:bCs/>
+          <w:sz w:val="36"/>
+          <w:szCs w:val="36"/>
+          <w:lang w:val="en-GB"/>
+        </w:rPr>
+        <w:t xml:space="preserve"> </w:t>
+      </w:r>
+      <w:proofErr w:type="spellStart"/>
+      <w:r>
+        <w:rPr>
+          <w:b/>
+          <w:bCs/>
+          <w:sz w:val="36"/>
+          <w:szCs w:val="36"/>
+          <w:lang w:val="en-GB"/>
+        </w:rPr>
+        <w:t>dokumenta</w:t>
+      </w:r>
+      <w:proofErr w:type="spellEnd"/>
+      <w:r>
+        <w:rPr>
+          <w:b/>
+          <w:bCs/>
+          <w:sz w:val="36"/>
+          <w:szCs w:val="36"/>
+          <w:lang w:val="en-GB"/>
+        </w:rPr>
+        <w:t>: 1.0</w:t>
       </w:r>
     </w:p>
     <w:p>
@@ -342,13 +529,29 @@
           <w:lang w:val="en-GB"/>
         </w:rPr>
       </w:pPr>
+      <w:proofErr w:type="spellStart"/>
       <w:r>
         <w:rPr>
           <w:lang w:val="en-GB"/>
         </w:rPr>
         <w:lastRenderedPageBreak/>
-        <w:t>Istorija izmena</w:t>
-      </w:r>
+        <w:t>Istorija</w:t>
+      </w:r>
+      <w:proofErr w:type="spellEnd"/>
+      <w:r>
+        <w:rPr>
+          <w:lang w:val="en-GB"/>
+        </w:rPr>
+        <w:t xml:space="preserve"> </w:t>
+      </w:r>
+      <w:proofErr w:type="spellStart"/>
+      <w:r>
+        <w:rPr>
+          <w:lang w:val="en-GB"/>
+        </w:rPr>
+        <w:t>izmena</w:t>
+      </w:r>
+      <w:proofErr w:type="spellEnd"/>
     </w:p>
     <w:tbl>
       <w:tblPr>
@@ -410,6 +613,7 @@
                 <w:lang w:val="en-GB"/>
               </w:rPr>
             </w:pPr>
+            <w:proofErr w:type="spellStart"/>
             <w:r>
               <w:rPr>
                 <w:b/>
@@ -417,6 +621,7 @@
               </w:rPr>
               <w:t>Verzija</w:t>
             </w:r>
+            <w:proofErr w:type="spellEnd"/>
           </w:p>
         </w:tc>
         <w:tc>
@@ -433,13 +638,31 @@
                 <w:lang w:val="en-GB"/>
               </w:rPr>
             </w:pPr>
+            <w:proofErr w:type="spellStart"/>
             <w:r>
               <w:rPr>
                 <w:b/>
                 <w:lang w:val="en-GB"/>
               </w:rPr>
-              <w:t>Kratak opis</w:t>
+              <w:t>Kratak</w:t>
             </w:r>
+            <w:proofErr w:type="spellEnd"/>
+            <w:r>
+              <w:rPr>
+                <w:b/>
+                <w:lang w:val="en-GB"/>
+              </w:rPr>
+              <w:t xml:space="preserve"> </w:t>
+            </w:r>
+            <w:proofErr w:type="spellStart"/>
+            <w:r>
+              <w:rPr>
+                <w:b/>
+                <w:lang w:val="en-GB"/>
+              </w:rPr>
+              <w:t>opis</w:t>
+            </w:r>
+            <w:proofErr w:type="spellEnd"/>
           </w:p>
         </w:tc>
         <w:tc>
@@ -456,6 +679,7 @@
                 <w:lang w:val="en-GB"/>
               </w:rPr>
             </w:pPr>
+            <w:proofErr w:type="spellStart"/>
             <w:r>
               <w:rPr>
                 <w:b/>
@@ -463,6 +687,7 @@
               </w:rPr>
               <w:t>Autor</w:t>
             </w:r>
+            <w:proofErr w:type="spellEnd"/>
           </w:p>
         </w:tc>
       </w:tr>
@@ -528,12 +753,28 @@
                 <w:lang w:val="en-GB"/>
               </w:rPr>
             </w:pPr>
+            <w:proofErr w:type="spellStart"/>
             <w:r>
               <w:rPr>
                 <w:lang w:val="en-GB"/>
               </w:rPr>
-              <w:t>Inicijalna verzija</w:t>
+              <w:t>Inicijalna</w:t>
             </w:r>
+            <w:proofErr w:type="spellEnd"/>
+            <w:r>
+              <w:rPr>
+                <w:lang w:val="en-GB"/>
+              </w:rPr>
+              <w:t xml:space="preserve"> </w:t>
+            </w:r>
+            <w:proofErr w:type="spellStart"/>
+            <w:r>
+              <w:rPr>
+                <w:lang w:val="en-GB"/>
+              </w:rPr>
+              <w:t>verzija</w:t>
+            </w:r>
+            <w:proofErr w:type="spellEnd"/>
           </w:p>
         </w:tc>
         <w:tc>
@@ -552,8 +793,16 @@
               <w:rPr>
                 <w:lang w:val="en-GB"/>
               </w:rPr>
-              <w:t>Kosta Bizetić</w:t>
+              <w:t xml:space="preserve">Kosta </w:t>
             </w:r>
+            <w:proofErr w:type="spellStart"/>
+            <w:r>
+              <w:rPr>
+                <w:lang w:val="en-GB"/>
+              </w:rPr>
+              <w:t>Bizetić</w:t>
+            </w:r>
+            <w:proofErr w:type="spellEnd"/>
           </w:p>
         </w:tc>
       </w:tr>
@@ -691,8 +940,8 @@
     <w:p>
       <w:pPr>
         <w:sectPr>
-          <w:headerReference w:type="default" r:id="rId11"/>
-          <w:footerReference w:type="default" r:id="rId12"/>
+          <w:headerReference w:type="default" r:id="rId15"/>
+          <w:footerReference w:type="default" r:id="rId16"/>
           <w:pgSz w:w="12240" w:h="15840"/>
           <w:pgMar w:top="1080" w:right="1800" w:bottom="1728" w:left="1800" w:header="432" w:footer="432" w:gutter="0"/>
           <w:pgNumType w:fmt="lowerRoman" w:start="1"/>
@@ -712,6 +961,7 @@
           <w:szCs w:val="40"/>
         </w:rPr>
       </w:pPr>
+      <w:proofErr w:type="spellStart"/>
       <w:r>
         <w:rPr>
           <w:rFonts w:ascii="Arial" w:hAnsi="Arial"/>
@@ -723,6 +973,7 @@
         <w:lastRenderedPageBreak/>
         <w:t>Sadržaj</w:t>
       </w:r>
+      <w:proofErr w:type="spellEnd"/>
     </w:p>
     <w:p>
       <w:pPr>
@@ -1541,7 +1792,7 @@
           <w:szCs w:val="32"/>
         </w:rPr>
         <w:sectPr>
-          <w:footerReference w:type="default" r:id="rId13"/>
+          <w:footerReference w:type="default" r:id="rId17"/>
           <w:pgSz w:w="12240" w:h="15840" w:code="1"/>
           <w:pgMar w:top="1080" w:right="1800" w:bottom="1728" w:left="1800" w:header="432" w:footer="432" w:gutter="0"/>
           <w:pgNumType w:fmt="lowerRoman"/>
@@ -1561,6 +1812,7 @@
         </w:rPr>
       </w:pPr>
       <w:bookmarkStart w:id="1" w:name="_Toc3109498"/>
+      <w:proofErr w:type="spellStart"/>
       <w:r>
         <w:rPr>
           <w:szCs w:val="28"/>
@@ -1570,6 +1822,7 @@
         <w:t>Uvod</w:t>
       </w:r>
       <w:bookmarkEnd w:id="1"/>
+      <w:proofErr w:type="spellEnd"/>
     </w:p>
     <w:p>
       <w:pPr>
@@ -1579,6 +1832,7 @@
         </w:rPr>
       </w:pPr>
       <w:bookmarkStart w:id="2" w:name="_Toc3109499"/>
+      <w:proofErr w:type="spellStart"/>
       <w:r>
         <w:rPr>
           <w:szCs w:val="24"/>
@@ -1586,6 +1840,7 @@
         <w:t>Rezime</w:t>
       </w:r>
       <w:bookmarkEnd w:id="2"/>
+      <w:proofErr w:type="spellEnd"/>
     </w:p>
     <w:p>
       <w:pPr>
@@ -1593,18 +1848,48 @@
           <w:tab w:val="left" w:pos="3399"/>
         </w:tabs>
       </w:pPr>
-      <w:r>
-        <w:t>Definisanje scenarija upotrebe</w:t>
-      </w:r>
-      <w:r>
-        <w:t xml:space="preserve"> </w:t>
-      </w:r>
-      <w:r>
-        <w:t>kačenje slika</w:t>
-      </w:r>
+      <w:proofErr w:type="spellStart"/>
+      <w:proofErr w:type="gramStart"/>
+      <w:r>
+        <w:t>Definisanje</w:t>
+      </w:r>
+      <w:proofErr w:type="spellEnd"/>
+      <w:r>
+        <w:t xml:space="preserve"> </w:t>
+      </w:r>
+      <w:proofErr w:type="spellStart"/>
+      <w:r>
+        <w:t>scenarija</w:t>
+      </w:r>
+      <w:proofErr w:type="spellEnd"/>
+      <w:r>
+        <w:t xml:space="preserve"> </w:t>
+      </w:r>
+      <w:proofErr w:type="spellStart"/>
+      <w:r>
+        <w:t>upotrebe</w:t>
+      </w:r>
+      <w:proofErr w:type="spellEnd"/>
+      <w:r>
+        <w:t xml:space="preserve"> </w:t>
+      </w:r>
+      <w:proofErr w:type="spellStart"/>
+      <w:r>
+        <w:t>kačenje</w:t>
+      </w:r>
+      <w:proofErr w:type="spellEnd"/>
+      <w:r>
+        <w:t xml:space="preserve"> </w:t>
+      </w:r>
+      <w:proofErr w:type="spellStart"/>
+      <w:r>
+        <w:t>slika</w:t>
+      </w:r>
+      <w:proofErr w:type="spellEnd"/>
       <w:r>
         <w:t>.</w:t>
       </w:r>
+      <w:proofErr w:type="gramEnd"/>
     </w:p>
     <w:p>
       <w:pPr>
@@ -1614,21 +1899,197 @@
         </w:rPr>
       </w:pPr>
       <w:bookmarkStart w:id="3" w:name="_Toc3109500"/>
+      <w:proofErr w:type="spellStart"/>
       <w:r>
         <w:rPr>
           <w:szCs w:val="24"/>
         </w:rPr>
-        <w:t>Namena dokumenta i ciljna grupa</w:t>
+        <w:t>Namena</w:t>
+      </w:r>
+      <w:proofErr w:type="spellEnd"/>
+      <w:r>
+        <w:rPr>
+          <w:szCs w:val="24"/>
+        </w:rPr>
+        <w:t xml:space="preserve"> </w:t>
+      </w:r>
+      <w:proofErr w:type="spellStart"/>
+      <w:r>
+        <w:rPr>
+          <w:szCs w:val="24"/>
+        </w:rPr>
+        <w:t>dokumenta</w:t>
+      </w:r>
+      <w:proofErr w:type="spellEnd"/>
+      <w:r>
+        <w:rPr>
+          <w:szCs w:val="24"/>
+        </w:rPr>
+        <w:t xml:space="preserve"> i </w:t>
+      </w:r>
+      <w:proofErr w:type="spellStart"/>
+      <w:r>
+        <w:rPr>
+          <w:szCs w:val="24"/>
+        </w:rPr>
+        <w:t>ciljna</w:t>
+      </w:r>
+      <w:proofErr w:type="spellEnd"/>
+      <w:r>
+        <w:rPr>
+          <w:szCs w:val="24"/>
+        </w:rPr>
+        <w:t xml:space="preserve"> </w:t>
+      </w:r>
+      <w:proofErr w:type="spellStart"/>
+      <w:r>
+        <w:rPr>
+          <w:szCs w:val="24"/>
+        </w:rPr>
+        <w:t>grupa</w:t>
       </w:r>
       <w:bookmarkStart w:id="4" w:name="_Toc3109501"/>
       <w:bookmarkEnd w:id="3"/>
+      <w:proofErr w:type="spellEnd"/>
     </w:p>
     <w:p>
-      <w:r>
-        <w:t>Dokument će koristiti svi članovi projektnog tima u razvoju projekta i testiranju a može se koristiti i pri pisanju uputstva za</w:t>
-      </w:r>
-      <w:r>
-        <w:t xml:space="preserve"> upotrebu.</w:t>
+      <w:proofErr w:type="spellStart"/>
+      <w:r>
+        <w:t>Dokument</w:t>
+      </w:r>
+      <w:proofErr w:type="spellEnd"/>
+      <w:r>
+        <w:t xml:space="preserve"> </w:t>
+      </w:r>
+      <w:proofErr w:type="spellStart"/>
+      <w:proofErr w:type="gramStart"/>
+      <w:r>
+        <w:t>će</w:t>
+      </w:r>
+      <w:proofErr w:type="spellEnd"/>
+      <w:proofErr w:type="gramEnd"/>
+      <w:r>
+        <w:t xml:space="preserve"> </w:t>
+      </w:r>
+      <w:proofErr w:type="spellStart"/>
+      <w:r>
+        <w:t>koristiti</w:t>
+      </w:r>
+      <w:proofErr w:type="spellEnd"/>
+      <w:r>
+        <w:t xml:space="preserve"> </w:t>
+      </w:r>
+      <w:proofErr w:type="spellStart"/>
+      <w:r>
+        <w:t>svi</w:t>
+      </w:r>
+      <w:proofErr w:type="spellEnd"/>
+      <w:r>
+        <w:t xml:space="preserve"> </w:t>
+      </w:r>
+      <w:proofErr w:type="spellStart"/>
+      <w:r>
+        <w:t>članovi</w:t>
+      </w:r>
+      <w:proofErr w:type="spellEnd"/>
+      <w:r>
+        <w:t xml:space="preserve"> </w:t>
+      </w:r>
+      <w:proofErr w:type="spellStart"/>
+      <w:r>
+        <w:t>projektnog</w:t>
+      </w:r>
+      <w:proofErr w:type="spellEnd"/>
+      <w:r>
+        <w:t xml:space="preserve"> </w:t>
+      </w:r>
+      <w:proofErr w:type="spellStart"/>
+      <w:r>
+        <w:t>tima</w:t>
+      </w:r>
+      <w:proofErr w:type="spellEnd"/>
+      <w:r>
+        <w:t xml:space="preserve"> u </w:t>
+      </w:r>
+      <w:proofErr w:type="spellStart"/>
+      <w:r>
+        <w:t>razvoju</w:t>
+      </w:r>
+      <w:proofErr w:type="spellEnd"/>
+      <w:r>
+        <w:t xml:space="preserve"> </w:t>
+      </w:r>
+      <w:proofErr w:type="spellStart"/>
+      <w:r>
+        <w:t>projekta</w:t>
+      </w:r>
+      <w:proofErr w:type="spellEnd"/>
+      <w:r>
+        <w:t xml:space="preserve"> i </w:t>
+      </w:r>
+      <w:proofErr w:type="spellStart"/>
+      <w:r>
+        <w:t>testiranju</w:t>
+      </w:r>
+      <w:proofErr w:type="spellEnd"/>
+      <w:r>
+        <w:t xml:space="preserve"> a </w:t>
+      </w:r>
+      <w:proofErr w:type="spellStart"/>
+      <w:r>
+        <w:t>može</w:t>
+      </w:r>
+      <w:proofErr w:type="spellEnd"/>
+      <w:r>
+        <w:t xml:space="preserve"> se </w:t>
+      </w:r>
+      <w:proofErr w:type="spellStart"/>
+      <w:r>
+        <w:t>koristiti</w:t>
+      </w:r>
+      <w:proofErr w:type="spellEnd"/>
+      <w:r>
+        <w:t xml:space="preserve"> i </w:t>
+      </w:r>
+      <w:proofErr w:type="spellStart"/>
+      <w:r>
+        <w:t>pri</w:t>
+      </w:r>
+      <w:proofErr w:type="spellEnd"/>
+      <w:r>
+        <w:t xml:space="preserve"> </w:t>
+      </w:r>
+      <w:proofErr w:type="spellStart"/>
+      <w:r>
+        <w:t>pisanju</w:t>
+      </w:r>
+      <w:proofErr w:type="spellEnd"/>
+      <w:r>
+        <w:t xml:space="preserve"> </w:t>
+      </w:r>
+      <w:proofErr w:type="spellStart"/>
+      <w:r>
+        <w:t>uputstva</w:t>
+      </w:r>
+      <w:proofErr w:type="spellEnd"/>
+      <w:r>
+        <w:t xml:space="preserve"> </w:t>
+      </w:r>
+      <w:proofErr w:type="spellStart"/>
+      <w:r>
+        <w:t>za</w:t>
+      </w:r>
+      <w:proofErr w:type="spellEnd"/>
+      <w:r>
+        <w:t xml:space="preserve"> </w:t>
+      </w:r>
+      <w:proofErr w:type="spellStart"/>
+      <w:r>
+        <w:t>upotrebu</w:t>
+      </w:r>
+      <w:proofErr w:type="spellEnd"/>
+      <w:r>
+        <w:t>.</w:t>
       </w:r>
     </w:p>
     <w:p>
@@ -1642,13 +2103,79 @@
     </w:p>
     <w:p>
       <w:r>
-        <w:t>1. Projektni zadatak</w:t>
-      </w:r>
+        <w:t xml:space="preserve">1. </w:t>
+      </w:r>
+      <w:proofErr w:type="spellStart"/>
+      <w:r>
+        <w:t>Projektni</w:t>
+      </w:r>
+      <w:proofErr w:type="spellEnd"/>
+      <w:r>
+        <w:t xml:space="preserve"> </w:t>
+      </w:r>
+      <w:proofErr w:type="spellStart"/>
+      <w:r>
+        <w:t>zadatak</w:t>
+      </w:r>
+      <w:proofErr w:type="spellEnd"/>
     </w:p>
     <w:p>
       <w:r>
-        <w:t>2. Uputstvo za pisanje specifikacije scenarija upotrebe funkcionalnosti</w:t>
-      </w:r>
+        <w:t xml:space="preserve">2. </w:t>
+      </w:r>
+      <w:proofErr w:type="spellStart"/>
+      <w:r>
+        <w:t>Uputstvo</w:t>
+      </w:r>
+      <w:proofErr w:type="spellEnd"/>
+      <w:r>
+        <w:t xml:space="preserve"> </w:t>
+      </w:r>
+      <w:proofErr w:type="spellStart"/>
+      <w:r>
+        <w:t>za</w:t>
+      </w:r>
+      <w:proofErr w:type="spellEnd"/>
+      <w:r>
+        <w:t xml:space="preserve"> </w:t>
+      </w:r>
+      <w:proofErr w:type="spellStart"/>
+      <w:r>
+        <w:t>pisanje</w:t>
+      </w:r>
+      <w:proofErr w:type="spellEnd"/>
+      <w:r>
+        <w:t xml:space="preserve"> </w:t>
+      </w:r>
+      <w:proofErr w:type="spellStart"/>
+      <w:r>
+        <w:t>specifikacije</w:t>
+      </w:r>
+      <w:proofErr w:type="spellEnd"/>
+      <w:r>
+        <w:t xml:space="preserve"> </w:t>
+      </w:r>
+      <w:proofErr w:type="spellStart"/>
+      <w:r>
+        <w:t>scenarija</w:t>
+      </w:r>
+      <w:proofErr w:type="spellEnd"/>
+      <w:r>
+        <w:t xml:space="preserve"> </w:t>
+      </w:r>
+      <w:proofErr w:type="spellStart"/>
+      <w:r>
+        <w:t>upotrebe</w:t>
+      </w:r>
+      <w:proofErr w:type="spellEnd"/>
+      <w:r>
+        <w:t xml:space="preserve"> </w:t>
+      </w:r>
+      <w:proofErr w:type="spellStart"/>
+      <w:r>
+        <w:t>funkcionalnosti</w:t>
+      </w:r>
+      <w:proofErr w:type="spellEnd"/>
     </w:p>
     <w:p>
       <w:r>
@@ -1665,10 +2192,20 @@
         <w:pStyle w:val="Heading2"/>
       </w:pPr>
       <w:bookmarkStart w:id="5" w:name="_Toc3109502"/>
-      <w:r>
-        <w:t>Otvorena pitanja</w:t>
+      <w:proofErr w:type="spellStart"/>
+      <w:r>
+        <w:t>Otvorena</w:t>
+      </w:r>
+      <w:proofErr w:type="spellEnd"/>
+      <w:r>
+        <w:t xml:space="preserve"> </w:t>
+      </w:r>
+      <w:proofErr w:type="spellStart"/>
+      <w:r>
+        <w:t>pitanja</w:t>
       </w:r>
       <w:bookmarkEnd w:id="5"/>
+      <w:proofErr w:type="spellEnd"/>
     </w:p>
     <w:tbl>
       <w:tblPr>
@@ -1687,9 +2224,19 @@
             <w:tcW w:w="1368" w:type="dxa"/>
           </w:tcPr>
           <w:p>
+            <w:proofErr w:type="spellStart"/>
             <w:r>
-              <w:t>Redni broj</w:t>
+              <w:t>Redni</w:t>
             </w:r>
+            <w:proofErr w:type="spellEnd"/>
+            <w:r>
+              <w:t xml:space="preserve"> </w:t>
+            </w:r>
+            <w:proofErr w:type="spellStart"/>
+            <w:r>
+              <w:t>broj</w:t>
+            </w:r>
+            <w:proofErr w:type="spellEnd"/>
           </w:p>
         </w:tc>
         <w:tc>
@@ -1697,9 +2244,11 @@
             <w:tcW w:w="3690" w:type="dxa"/>
           </w:tcPr>
           <w:p>
+            <w:proofErr w:type="spellStart"/>
             <w:r>
               <w:t>Opis</w:t>
             </w:r>
+            <w:proofErr w:type="spellEnd"/>
           </w:p>
         </w:tc>
         <w:tc>
@@ -1811,14 +2360,32 @@
         </w:rPr>
       </w:pPr>
       <w:bookmarkStart w:id="7" w:name="_Toc3109504"/>
+      <w:proofErr w:type="spellStart"/>
       <w:r>
         <w:rPr>
           <w:szCs w:val="24"/>
           <w:lang w:val="en-GB"/>
         </w:rPr>
-        <w:t>Kratak opis</w:t>
+        <w:t>Kratak</w:t>
+      </w:r>
+      <w:proofErr w:type="spellEnd"/>
+      <w:r>
+        <w:rPr>
+          <w:szCs w:val="24"/>
+          <w:lang w:val="en-GB"/>
+        </w:rPr>
+        <w:t xml:space="preserve"> </w:t>
+      </w:r>
+      <w:proofErr w:type="spellStart"/>
+      <w:r>
+        <w:rPr>
+          <w:szCs w:val="24"/>
+          <w:lang w:val="en-GB"/>
+        </w:rPr>
+        <w:t>opis</w:t>
       </w:r>
       <w:bookmarkEnd w:id="7"/>
+      <w:proofErr w:type="spellEnd"/>
     </w:p>
     <w:p>
       <w:pPr>
@@ -1827,17 +2394,189 @@
         </w:rPr>
       </w:pPr>
       <w:bookmarkStart w:id="8" w:name="_Toc3109505"/>
+      <w:proofErr w:type="spellStart"/>
       <w:r>
         <w:rPr>
           <w:szCs w:val="24"/>
         </w:rPr>
-        <w:t xml:space="preserve">Mogućnost </w:t>
-      </w:r>
+        <w:t>Mogućnost</w:t>
+      </w:r>
+      <w:proofErr w:type="spellEnd"/>
       <w:r>
         <w:rPr>
           <w:szCs w:val="24"/>
         </w:rPr>
-        <w:t>da sa svog uređaja postavi sliku na svoj nalog kako bi ostali korisnici mogli da je vide.</w:t>
+        <w:t xml:space="preserve"> da </w:t>
+      </w:r>
+      <w:proofErr w:type="spellStart"/>
+      <w:proofErr w:type="gramStart"/>
+      <w:r>
+        <w:rPr>
+          <w:szCs w:val="24"/>
+        </w:rPr>
+        <w:t>sa</w:t>
+      </w:r>
+      <w:proofErr w:type="spellEnd"/>
+      <w:proofErr w:type="gramEnd"/>
+      <w:r>
+        <w:rPr>
+          <w:szCs w:val="24"/>
+        </w:rPr>
+        <w:t xml:space="preserve"> </w:t>
+      </w:r>
+      <w:proofErr w:type="spellStart"/>
+      <w:r>
+        <w:rPr>
+          <w:szCs w:val="24"/>
+        </w:rPr>
+        <w:t>svog</w:t>
+      </w:r>
+      <w:proofErr w:type="spellEnd"/>
+      <w:r>
+        <w:rPr>
+          <w:szCs w:val="24"/>
+        </w:rPr>
+        <w:t xml:space="preserve"> </w:t>
+      </w:r>
+      <w:proofErr w:type="spellStart"/>
+      <w:r>
+        <w:rPr>
+          <w:szCs w:val="24"/>
+        </w:rPr>
+        <w:t>uređaja</w:t>
+      </w:r>
+      <w:proofErr w:type="spellEnd"/>
+      <w:r>
+        <w:rPr>
+          <w:szCs w:val="24"/>
+        </w:rPr>
+        <w:t xml:space="preserve"> </w:t>
+      </w:r>
+      <w:proofErr w:type="spellStart"/>
+      <w:r>
+        <w:rPr>
+          <w:szCs w:val="24"/>
+        </w:rPr>
+        <w:t>postavi</w:t>
+      </w:r>
+      <w:proofErr w:type="spellEnd"/>
+      <w:r>
+        <w:rPr>
+          <w:szCs w:val="24"/>
+        </w:rPr>
+        <w:t xml:space="preserve"> </w:t>
+      </w:r>
+      <w:proofErr w:type="spellStart"/>
+      <w:r>
+        <w:rPr>
+          <w:szCs w:val="24"/>
+        </w:rPr>
+        <w:t>sliku</w:t>
+      </w:r>
+      <w:proofErr w:type="spellEnd"/>
+      <w:r>
+        <w:rPr>
+          <w:szCs w:val="24"/>
+        </w:rPr>
+        <w:t xml:space="preserve"> </w:t>
+      </w:r>
+      <w:proofErr w:type="spellStart"/>
+      <w:r>
+        <w:rPr>
+          <w:szCs w:val="24"/>
+        </w:rPr>
+        <w:t>na</w:t>
+      </w:r>
+      <w:proofErr w:type="spellEnd"/>
+      <w:r>
+        <w:rPr>
+          <w:szCs w:val="24"/>
+        </w:rPr>
+        <w:t xml:space="preserve"> </w:t>
+      </w:r>
+      <w:proofErr w:type="spellStart"/>
+      <w:r>
+        <w:rPr>
+          <w:szCs w:val="24"/>
+        </w:rPr>
+        <w:t>svoj</w:t>
+      </w:r>
+      <w:proofErr w:type="spellEnd"/>
+      <w:r>
+        <w:rPr>
+          <w:szCs w:val="24"/>
+        </w:rPr>
+        <w:t xml:space="preserve"> </w:t>
+      </w:r>
+      <w:proofErr w:type="spellStart"/>
+      <w:r>
+        <w:rPr>
+          <w:szCs w:val="24"/>
+        </w:rPr>
+        <w:t>nalog</w:t>
+      </w:r>
+      <w:proofErr w:type="spellEnd"/>
+      <w:r>
+        <w:rPr>
+          <w:szCs w:val="24"/>
+        </w:rPr>
+        <w:t xml:space="preserve"> </w:t>
+      </w:r>
+      <w:proofErr w:type="spellStart"/>
+      <w:r>
+        <w:rPr>
+          <w:szCs w:val="24"/>
+        </w:rPr>
+        <w:t>kako</w:t>
+      </w:r>
+      <w:proofErr w:type="spellEnd"/>
+      <w:r>
+        <w:rPr>
+          <w:szCs w:val="24"/>
+        </w:rPr>
+        <w:t xml:space="preserve"> bi </w:t>
+      </w:r>
+      <w:proofErr w:type="spellStart"/>
+      <w:r>
+        <w:rPr>
+          <w:szCs w:val="24"/>
+        </w:rPr>
+        <w:t>ostali</w:t>
+      </w:r>
+      <w:proofErr w:type="spellEnd"/>
+      <w:r>
+        <w:rPr>
+          <w:szCs w:val="24"/>
+        </w:rPr>
+        <w:t xml:space="preserve"> </w:t>
+      </w:r>
+      <w:proofErr w:type="spellStart"/>
+      <w:r>
+        <w:rPr>
+          <w:szCs w:val="24"/>
+        </w:rPr>
+        <w:t>korisnici</w:t>
+      </w:r>
+      <w:proofErr w:type="spellEnd"/>
+      <w:r>
+        <w:rPr>
+          <w:szCs w:val="24"/>
+        </w:rPr>
+        <w:t xml:space="preserve"> </w:t>
+      </w:r>
+      <w:proofErr w:type="spellStart"/>
+      <w:r>
+        <w:rPr>
+          <w:szCs w:val="24"/>
+        </w:rPr>
+        <w:t>mogli</w:t>
+      </w:r>
+      <w:proofErr w:type="spellEnd"/>
+      <w:r>
+        <w:rPr>
+          <w:szCs w:val="24"/>
+        </w:rPr>
+        <w:t xml:space="preserve"> da je vide.</w:t>
       </w:r>
     </w:p>
     <w:p>
@@ -1847,13 +2586,29 @@
           <w:lang w:val="en-GB"/>
         </w:rPr>
       </w:pPr>
-      <w:r>
-        <w:rPr>
-          <w:lang w:val="en-GB"/>
-        </w:rPr>
-        <w:t>Tok događaja</w:t>
+      <w:proofErr w:type="spellStart"/>
+      <w:r>
+        <w:rPr>
+          <w:lang w:val="en-GB"/>
+        </w:rPr>
+        <w:t>Tok</w:t>
+      </w:r>
+      <w:proofErr w:type="spellEnd"/>
+      <w:r>
+        <w:rPr>
+          <w:lang w:val="en-GB"/>
+        </w:rPr>
+        <w:t xml:space="preserve"> </w:t>
+      </w:r>
+      <w:proofErr w:type="spellStart"/>
+      <w:r>
+        <w:rPr>
+          <w:lang w:val="en-GB"/>
+        </w:rPr>
+        <w:t>događaja</w:t>
       </w:r>
       <w:bookmarkEnd w:id="8"/>
+      <w:proofErr w:type="spellEnd"/>
     </w:p>
     <w:p>
       <w:pPr>
@@ -1862,30 +2617,100 @@
           <w:lang w:val="en-GB"/>
         </w:rPr>
       </w:pPr>
-      <w:r>
-        <w:rPr>
-          <w:lang w:val="en-GB"/>
-        </w:rPr>
-        <w:t xml:space="preserve">Korisnik uspešno </w:t>
-      </w:r>
-      <w:r>
-        <w:rPr>
-          <w:lang w:val="en-GB"/>
-        </w:rPr>
-        <w:t>dodaje sliku</w:t>
-      </w:r>
-      <w:r>
-        <w:rPr>
-          <w:lang w:val="en-GB"/>
-        </w:rPr>
-        <w:t xml:space="preserve"> na svoj </w:t>
-      </w:r>
+      <w:proofErr w:type="spellStart"/>
+      <w:r>
+        <w:rPr>
+          <w:lang w:val="en-GB"/>
+        </w:rPr>
+        <w:t>Korisnik</w:t>
+      </w:r>
+      <w:proofErr w:type="spellEnd"/>
+      <w:r>
+        <w:rPr>
+          <w:lang w:val="en-GB"/>
+        </w:rPr>
+        <w:t xml:space="preserve"> </w:t>
+      </w:r>
+      <w:proofErr w:type="spellStart"/>
+      <w:r>
+        <w:rPr>
+          <w:lang w:val="en-GB"/>
+        </w:rPr>
+        <w:t>uspešno</w:t>
+      </w:r>
+      <w:proofErr w:type="spellEnd"/>
+      <w:r>
+        <w:rPr>
+          <w:lang w:val="en-GB"/>
+        </w:rPr>
+        <w:t xml:space="preserve"> </w:t>
+      </w:r>
+      <w:proofErr w:type="spellStart"/>
+      <w:r>
+        <w:rPr>
+          <w:lang w:val="en-GB"/>
+        </w:rPr>
+        <w:t>dodaje</w:t>
+      </w:r>
+      <w:proofErr w:type="spellEnd"/>
+      <w:r>
+        <w:rPr>
+          <w:lang w:val="en-GB"/>
+        </w:rPr>
+        <w:t xml:space="preserve"> </w:t>
+      </w:r>
+      <w:proofErr w:type="spellStart"/>
+      <w:r>
+        <w:rPr>
+          <w:lang w:val="en-GB"/>
+        </w:rPr>
+        <w:t>sliku</w:t>
+      </w:r>
+      <w:proofErr w:type="spellEnd"/>
+      <w:r>
+        <w:rPr>
+          <w:lang w:val="en-GB"/>
+        </w:rPr>
+        <w:t xml:space="preserve"> </w:t>
+      </w:r>
+      <w:proofErr w:type="spellStart"/>
+      <w:proofErr w:type="gramStart"/>
+      <w:r>
+        <w:rPr>
+          <w:lang w:val="en-GB"/>
+        </w:rPr>
+        <w:t>na</w:t>
+      </w:r>
+      <w:proofErr w:type="spellEnd"/>
+      <w:proofErr w:type="gramEnd"/>
+      <w:r>
+        <w:rPr>
+          <w:lang w:val="en-GB"/>
+        </w:rPr>
+        <w:t xml:space="preserve"> </w:t>
+      </w:r>
+      <w:proofErr w:type="spellStart"/>
+      <w:r>
+        <w:rPr>
+          <w:lang w:val="en-GB"/>
+        </w:rPr>
+        <w:t>svoj</w:t>
+      </w:r>
+      <w:proofErr w:type="spellEnd"/>
+      <w:r>
+        <w:rPr>
+          <w:lang w:val="en-GB"/>
+        </w:rPr>
+        <w:t xml:space="preserve"> </w:t>
+      </w:r>
+      <w:proofErr w:type="spellStart"/>
       <w:r>
         <w:rPr>
           <w:lang w:val="en-GB"/>
         </w:rPr>
         <w:t>profil</w:t>
       </w:r>
+      <w:proofErr w:type="spellEnd"/>
     </w:p>
     <w:p>
       <w:pPr>
@@ -1898,17 +2723,137 @@
           <w:lang w:val="en-GB"/>
         </w:rPr>
       </w:pPr>
-      <w:r>
-        <w:rPr>
-          <w:lang w:val="en-GB"/>
-        </w:rPr>
-        <w:t xml:space="preserve">Korisnik odlazi na svoj profil pritiskom na dugme </w:t>
+      <w:proofErr w:type="spellStart"/>
+      <w:r>
+        <w:rPr>
+          <w:lang w:val="en-GB"/>
+        </w:rPr>
+        <w:t>Korisnik</w:t>
+      </w:r>
+      <w:proofErr w:type="spellEnd"/>
+      <w:r>
+        <w:rPr>
+          <w:lang w:val="en-GB"/>
+        </w:rPr>
+        <w:t xml:space="preserve"> </w:t>
+      </w:r>
+      <w:proofErr w:type="spellStart"/>
+      <w:r>
+        <w:rPr>
+          <w:lang w:val="en-GB"/>
+        </w:rPr>
+        <w:t>odlazi</w:t>
+      </w:r>
+      <w:proofErr w:type="spellEnd"/>
+      <w:r>
+        <w:rPr>
+          <w:lang w:val="en-GB"/>
+        </w:rPr>
+        <w:t xml:space="preserve"> </w:t>
+      </w:r>
+      <w:proofErr w:type="spellStart"/>
+      <w:r>
+        <w:rPr>
+          <w:lang w:val="en-GB"/>
+        </w:rPr>
+        <w:t>na</w:t>
+      </w:r>
+      <w:proofErr w:type="spellEnd"/>
+      <w:r>
+        <w:rPr>
+          <w:lang w:val="en-GB"/>
+        </w:rPr>
+        <w:t xml:space="preserve"> </w:t>
+      </w:r>
+      <w:proofErr w:type="spellStart"/>
+      <w:r>
+        <w:rPr>
+          <w:lang w:val="en-GB"/>
+        </w:rPr>
+        <w:t>svoj</w:t>
+      </w:r>
+      <w:proofErr w:type="spellEnd"/>
+      <w:r>
+        <w:rPr>
+          <w:lang w:val="en-GB"/>
+        </w:rPr>
+        <w:t xml:space="preserve"> </w:t>
+      </w:r>
+      <w:proofErr w:type="spellStart"/>
+      <w:r>
+        <w:rPr>
+          <w:lang w:val="en-GB"/>
+        </w:rPr>
+        <w:t>profil</w:t>
+      </w:r>
+      <w:proofErr w:type="spellEnd"/>
+      <w:r>
+        <w:rPr>
+          <w:lang w:val="en-GB"/>
+        </w:rPr>
+        <w:t xml:space="preserve"> </w:t>
+      </w:r>
+      <w:proofErr w:type="spellStart"/>
+      <w:r>
+        <w:rPr>
+          <w:lang w:val="en-GB"/>
+        </w:rPr>
+        <w:t>pritiskom</w:t>
+      </w:r>
+      <w:proofErr w:type="spellEnd"/>
+      <w:r>
+        <w:rPr>
+          <w:lang w:val="en-GB"/>
+        </w:rPr>
+        <w:t xml:space="preserve"> </w:t>
+      </w:r>
+      <w:proofErr w:type="spellStart"/>
+      <w:r>
+        <w:rPr>
+          <w:lang w:val="en-GB"/>
+        </w:rPr>
+        <w:t>na</w:t>
+      </w:r>
+      <w:proofErr w:type="spellEnd"/>
+      <w:r>
+        <w:rPr>
+          <w:lang w:val="en-GB"/>
+        </w:rPr>
+        <w:t xml:space="preserve"> </w:t>
+      </w:r>
+      <w:proofErr w:type="spellStart"/>
+      <w:r>
+        <w:rPr>
+          <w:lang w:val="en-GB"/>
+        </w:rPr>
+        <w:t>dugme</w:t>
+      </w:r>
+      <w:proofErr w:type="spellEnd"/>
+      <w:r>
+        <w:rPr>
+          <w:lang w:val="en-GB"/>
+        </w:rPr>
+        <w:t xml:space="preserve"> </w:t>
       </w:r>
       <w:r>
         <w:rPr>
           <w:lang w:val="en-US"/>
         </w:rPr>
-        <w:t>“Profil”</w:t>
+        <w:t>“</w:t>
+      </w:r>
+      <w:proofErr w:type="spellStart"/>
+      <w:r>
+        <w:rPr>
+          <w:lang w:val="en-US"/>
+        </w:rPr>
+        <w:t>Profil</w:t>
+      </w:r>
+      <w:proofErr w:type="spellEnd"/>
+      <w:r>
+        <w:rPr>
+          <w:lang w:val="en-US"/>
+        </w:rPr>
+        <w:t>”</w:t>
       </w:r>
     </w:p>
     <w:p>
@@ -1922,12 +2867,28 @@
           <w:lang w:val="en-GB"/>
         </w:rPr>
       </w:pPr>
+      <w:proofErr w:type="spellStart"/>
       <w:r>
         <w:rPr>
           <w:lang w:val="en-US"/>
         </w:rPr>
-        <w:t>Korisnik se odlu</w:t>
-      </w:r>
+        <w:t>Korisnik</w:t>
+      </w:r>
+      <w:proofErr w:type="spellEnd"/>
+      <w:r>
+        <w:rPr>
+          <w:lang w:val="en-US"/>
+        </w:rPr>
+        <w:t xml:space="preserve"> se </w:t>
+      </w:r>
+      <w:proofErr w:type="spellStart"/>
+      <w:r>
+        <w:rPr>
+          <w:lang w:val="en-US"/>
+        </w:rPr>
+        <w:t>odlu</w:t>
+      </w:r>
+      <w:proofErr w:type="spellEnd"/>
       <w:r>
         <w:rPr>
           <w:lang w:val="sr-Latn-RS"/>
@@ -1970,24 +2931,84 @@
           <w:lang w:val="en-GB"/>
         </w:rPr>
       </w:pPr>
-      <w:r>
-        <w:rPr>
-          <w:lang w:val="en-GB"/>
-        </w:rPr>
-        <w:t xml:space="preserve">Sistem </w:t>
-      </w:r>
-      <w:r>
-        <w:rPr>
-          <w:lang w:val="en-GB"/>
-        </w:rPr>
-        <w:t xml:space="preserve">otvara </w:t>
-      </w:r>
-      <w:r>
-        <w:rPr>
-          <w:lang w:val="en-GB"/>
-        </w:rPr>
-        <w:t>file explorer odgovarajućeg operativnog sistema</w:t>
-      </w:r>
+      <w:proofErr w:type="spellStart"/>
+      <w:r>
+        <w:rPr>
+          <w:lang w:val="en-GB"/>
+        </w:rPr>
+        <w:t>Sistem</w:t>
+      </w:r>
+      <w:proofErr w:type="spellEnd"/>
+      <w:r>
+        <w:rPr>
+          <w:lang w:val="en-GB"/>
+        </w:rPr>
+        <w:t xml:space="preserve"> </w:t>
+      </w:r>
+      <w:proofErr w:type="spellStart"/>
+      <w:r>
+        <w:rPr>
+          <w:lang w:val="en-GB"/>
+        </w:rPr>
+        <w:t>otvara</w:t>
+      </w:r>
+      <w:proofErr w:type="spellEnd"/>
+      <w:r>
+        <w:rPr>
+          <w:lang w:val="en-GB"/>
+        </w:rPr>
+        <w:t xml:space="preserve"> </w:t>
+      </w:r>
+      <w:r>
+        <w:rPr>
+          <w:lang w:val="en-GB"/>
+        </w:rPr>
+        <w:t xml:space="preserve">file explorer </w:t>
+      </w:r>
+      <w:proofErr w:type="spellStart"/>
+      <w:r>
+        <w:rPr>
+          <w:lang w:val="en-GB"/>
+        </w:rPr>
+        <w:t>odgovarajućeg</w:t>
+      </w:r>
+      <w:proofErr w:type="spellEnd"/>
+      <w:r>
+        <w:rPr>
+          <w:lang w:val="en-GB"/>
+        </w:rPr>
+        <w:t xml:space="preserve"> </w:t>
+      </w:r>
+      <w:proofErr w:type="spellStart"/>
+      <w:r>
+        <w:rPr>
+          <w:lang w:val="en-GB"/>
+        </w:rPr>
+        <w:t>operativ</w:t>
+      </w:r>
+      <w:bookmarkStart w:id="9" w:name="_GoBack"/>
+      <w:bookmarkEnd w:id="9"/>
+      <w:r>
+        <w:rPr>
+          <w:lang w:val="en-GB"/>
+        </w:rPr>
+        <w:t>nog</w:t>
+      </w:r>
+      <w:proofErr w:type="spellEnd"/>
+      <w:r>
+        <w:rPr>
+          <w:lang w:val="en-GB"/>
+        </w:rPr>
+        <w:t xml:space="preserve"> </w:t>
+      </w:r>
+      <w:proofErr w:type="spellStart"/>
+      <w:r>
+        <w:rPr>
+          <w:lang w:val="en-GB"/>
+        </w:rPr>
+        <w:t>sistema</w:t>
+      </w:r>
+      <w:proofErr w:type="spellEnd"/>
     </w:p>
     <w:p>
       <w:pPr>
@@ -2000,23 +3021,151 @@
           <w:lang w:val="en-GB"/>
         </w:rPr>
       </w:pPr>
-      <w:r>
-        <w:rPr>
-          <w:lang w:val="en-GB"/>
-        </w:rPr>
-        <w:t xml:space="preserve">Korisnik </w:t>
-      </w:r>
-      <w:r>
-        <w:rPr>
-          <w:lang w:val="en-GB"/>
-        </w:rPr>
-        <w:t xml:space="preserve">odabira sliku koju želi i potvrđuje pritiskom na dugme </w:t>
-      </w:r>
-      <w:r>
-        <w:rPr>
-          <w:lang w:val="en-GB"/>
-        </w:rPr>
-        <w:t>“Potvrdi”</w:t>
+      <w:proofErr w:type="spellStart"/>
+      <w:r>
+        <w:rPr>
+          <w:lang w:val="en-GB"/>
+        </w:rPr>
+        <w:t>Korisnik</w:t>
+      </w:r>
+      <w:proofErr w:type="spellEnd"/>
+      <w:r>
+        <w:rPr>
+          <w:lang w:val="en-GB"/>
+        </w:rPr>
+        <w:t xml:space="preserve"> </w:t>
+      </w:r>
+      <w:proofErr w:type="spellStart"/>
+      <w:r>
+        <w:rPr>
+          <w:lang w:val="en-GB"/>
+        </w:rPr>
+        <w:t>odabira</w:t>
+      </w:r>
+      <w:proofErr w:type="spellEnd"/>
+      <w:r>
+        <w:rPr>
+          <w:lang w:val="en-GB"/>
+        </w:rPr>
+        <w:t xml:space="preserve"> </w:t>
+      </w:r>
+      <w:proofErr w:type="spellStart"/>
+      <w:r>
+        <w:rPr>
+          <w:lang w:val="en-GB"/>
+        </w:rPr>
+        <w:t>sliku</w:t>
+      </w:r>
+      <w:proofErr w:type="spellEnd"/>
+      <w:r>
+        <w:rPr>
+          <w:lang w:val="en-GB"/>
+        </w:rPr>
+        <w:t xml:space="preserve"> </w:t>
+      </w:r>
+      <w:proofErr w:type="spellStart"/>
+      <w:r>
+        <w:rPr>
+          <w:lang w:val="en-GB"/>
+        </w:rPr>
+        <w:t>koju</w:t>
+      </w:r>
+      <w:proofErr w:type="spellEnd"/>
+      <w:r>
+        <w:rPr>
+          <w:lang w:val="en-GB"/>
+        </w:rPr>
+        <w:t xml:space="preserve"> </w:t>
+      </w:r>
+      <w:proofErr w:type="spellStart"/>
+      <w:r>
+        <w:rPr>
+          <w:lang w:val="en-GB"/>
+        </w:rPr>
+        <w:t>želi</w:t>
+      </w:r>
+      <w:proofErr w:type="spellEnd"/>
+      <w:r>
+        <w:rPr>
+          <w:lang w:val="en-GB"/>
+        </w:rPr>
+        <w:t xml:space="preserve"> i </w:t>
+      </w:r>
+      <w:proofErr w:type="spellStart"/>
+      <w:r>
+        <w:rPr>
+          <w:lang w:val="en-GB"/>
+        </w:rPr>
+        <w:t>potvrđuje</w:t>
+      </w:r>
+      <w:proofErr w:type="spellEnd"/>
+      <w:r>
+        <w:rPr>
+          <w:lang w:val="en-GB"/>
+        </w:rPr>
+        <w:t xml:space="preserve"> </w:t>
+      </w:r>
+      <w:proofErr w:type="spellStart"/>
+      <w:r>
+        <w:rPr>
+          <w:lang w:val="en-GB"/>
+        </w:rPr>
+        <w:t>pritiskom</w:t>
+      </w:r>
+      <w:proofErr w:type="spellEnd"/>
+      <w:r>
+        <w:rPr>
+          <w:lang w:val="en-GB"/>
+        </w:rPr>
+        <w:t xml:space="preserve"> </w:t>
+      </w:r>
+      <w:proofErr w:type="spellStart"/>
+      <w:r>
+        <w:rPr>
+          <w:lang w:val="en-GB"/>
+        </w:rPr>
+        <w:t>na</w:t>
+      </w:r>
+      <w:proofErr w:type="spellEnd"/>
+      <w:r>
+        <w:rPr>
+          <w:lang w:val="en-GB"/>
+        </w:rPr>
+        <w:t xml:space="preserve"> </w:t>
+      </w:r>
+      <w:proofErr w:type="spellStart"/>
+      <w:r>
+        <w:rPr>
+          <w:lang w:val="en-GB"/>
+        </w:rPr>
+        <w:t>dugme</w:t>
+      </w:r>
+      <w:proofErr w:type="spellEnd"/>
+      <w:r>
+        <w:rPr>
+          <w:lang w:val="en-GB"/>
+        </w:rPr>
+        <w:t xml:space="preserve"> </w:t>
+      </w:r>
+      <w:r>
+        <w:rPr>
+          <w:lang w:val="en-GB"/>
+        </w:rPr>
+        <w:t>“</w:t>
+      </w:r>
+      <w:proofErr w:type="spellStart"/>
+      <w:r>
+        <w:rPr>
+          <w:lang w:val="en-GB"/>
+        </w:rPr>
+        <w:t>Potvrdi</w:t>
+      </w:r>
+      <w:proofErr w:type="spellEnd"/>
+      <w:r>
+        <w:rPr>
+          <w:lang w:val="en-GB"/>
+        </w:rPr>
+        <w:t>”</w:t>
       </w:r>
     </w:p>
     <w:p>
@@ -2030,18 +3179,92 @@
           <w:lang w:val="en-GB"/>
         </w:rPr>
       </w:pPr>
-      <w:r>
-        <w:rPr>
-          <w:lang w:val="en-GB"/>
-        </w:rPr>
-        <w:t xml:space="preserve">Sistem potvrđuje </w:t>
-      </w:r>
-      <w:r>
-        <w:rPr>
-          <w:lang w:val="en-GB"/>
-        </w:rPr>
-        <w:t>da je slika sačuvana na serveru</w:t>
-      </w:r>
+      <w:proofErr w:type="spellStart"/>
+      <w:r>
+        <w:rPr>
+          <w:lang w:val="en-GB"/>
+        </w:rPr>
+        <w:t>Sistem</w:t>
+      </w:r>
+      <w:proofErr w:type="spellEnd"/>
+      <w:r>
+        <w:rPr>
+          <w:lang w:val="en-GB"/>
+        </w:rPr>
+        <w:t xml:space="preserve"> </w:t>
+      </w:r>
+      <w:proofErr w:type="spellStart"/>
+      <w:r>
+        <w:rPr>
+          <w:lang w:val="en-GB"/>
+        </w:rPr>
+        <w:t>potvrđuje</w:t>
+      </w:r>
+      <w:proofErr w:type="spellEnd"/>
+      <w:r>
+        <w:rPr>
+          <w:lang w:val="en-GB"/>
+        </w:rPr>
+        <w:t xml:space="preserve"> </w:t>
+      </w:r>
+      <w:r>
+        <w:rPr>
+          <w:lang w:val="en-GB"/>
+        </w:rPr>
+        <w:t xml:space="preserve">da je </w:t>
+      </w:r>
+      <w:proofErr w:type="spellStart"/>
+      <w:r>
+        <w:rPr>
+          <w:lang w:val="en-GB"/>
+        </w:rPr>
+        <w:t>slika</w:t>
+      </w:r>
+      <w:proofErr w:type="spellEnd"/>
+      <w:r>
+        <w:rPr>
+          <w:lang w:val="en-GB"/>
+        </w:rPr>
+        <w:t xml:space="preserve"> </w:t>
+      </w:r>
+      <w:proofErr w:type="spellStart"/>
+      <w:r>
+        <w:rPr>
+          <w:lang w:val="en-GB"/>
+        </w:rPr>
+        <w:t>sačuvana</w:t>
+      </w:r>
+      <w:proofErr w:type="spellEnd"/>
+      <w:r>
+        <w:rPr>
+          <w:lang w:val="en-GB"/>
+        </w:rPr>
+        <w:t xml:space="preserve"> </w:t>
+      </w:r>
+      <w:proofErr w:type="spellStart"/>
+      <w:proofErr w:type="gramStart"/>
+      <w:r>
+        <w:rPr>
+          <w:lang w:val="en-GB"/>
+        </w:rPr>
+        <w:t>na</w:t>
+      </w:r>
+      <w:proofErr w:type="spellEnd"/>
+      <w:proofErr w:type="gramEnd"/>
+      <w:r>
+        <w:rPr>
+          <w:lang w:val="en-GB"/>
+        </w:rPr>
+        <w:t xml:space="preserve"> </w:t>
+      </w:r>
+      <w:proofErr w:type="spellStart"/>
+      <w:r>
+        <w:rPr>
+          <w:lang w:val="en-GB"/>
+        </w:rPr>
+        <w:t>serveru</w:t>
+      </w:r>
+      <w:proofErr w:type="spellEnd"/>
       <w:r>
         <w:rPr>
           <w:lang w:val="en-GB"/>
@@ -2056,26 +3279,106 @@
           <w:lang w:val="en-GB"/>
         </w:rPr>
       </w:pPr>
-      <w:r>
-        <w:rPr>
-          <w:lang w:val="en-GB"/>
-        </w:rPr>
-        <w:t>Korisnik ne</w:t>
-      </w:r>
-      <w:r>
-        <w:rPr>
-          <w:lang w:val="en-GB"/>
-        </w:rPr>
-        <w:t xml:space="preserve">uspešno </w:t>
-      </w:r>
-      <w:r>
-        <w:rPr>
-          <w:lang w:val="en-GB"/>
-        </w:rPr>
-        <w:t>dodaje sliku na svoj profil</w:t>
-      </w:r>
-      <w:bookmarkStart w:id="9" w:name="_GoBack"/>
-      <w:bookmarkEnd w:id="9"/>
+      <w:proofErr w:type="spellStart"/>
+      <w:r>
+        <w:rPr>
+          <w:lang w:val="en-GB"/>
+        </w:rPr>
+        <w:t>Korisnik</w:t>
+      </w:r>
+      <w:proofErr w:type="spellEnd"/>
+      <w:r>
+        <w:rPr>
+          <w:lang w:val="en-GB"/>
+        </w:rPr>
+        <w:t xml:space="preserve"> </w:t>
+      </w:r>
+      <w:proofErr w:type="spellStart"/>
+      <w:r>
+        <w:rPr>
+          <w:lang w:val="en-GB"/>
+        </w:rPr>
+        <w:t>ne</w:t>
+      </w:r>
+      <w:r>
+        <w:rPr>
+          <w:lang w:val="en-GB"/>
+        </w:rPr>
+        <w:t>uspešno</w:t>
+      </w:r>
+      <w:proofErr w:type="spellEnd"/>
+      <w:r>
+        <w:rPr>
+          <w:lang w:val="en-GB"/>
+        </w:rPr>
+        <w:t xml:space="preserve"> </w:t>
+      </w:r>
+      <w:proofErr w:type="spellStart"/>
+      <w:r>
+        <w:rPr>
+          <w:lang w:val="en-GB"/>
+        </w:rPr>
+        <w:t>dodaje</w:t>
+      </w:r>
+      <w:proofErr w:type="spellEnd"/>
+      <w:r>
+        <w:rPr>
+          <w:lang w:val="en-GB"/>
+        </w:rPr>
+        <w:t xml:space="preserve"> </w:t>
+      </w:r>
+      <w:proofErr w:type="spellStart"/>
+      <w:r>
+        <w:rPr>
+          <w:lang w:val="en-GB"/>
+        </w:rPr>
+        <w:t>sliku</w:t>
+      </w:r>
+      <w:proofErr w:type="spellEnd"/>
+      <w:r>
+        <w:rPr>
+          <w:lang w:val="en-GB"/>
+        </w:rPr>
+        <w:t xml:space="preserve"> </w:t>
+      </w:r>
+      <w:proofErr w:type="spellStart"/>
+      <w:proofErr w:type="gramStart"/>
+      <w:r>
+        <w:rPr>
+          <w:lang w:val="en-GB"/>
+        </w:rPr>
+        <w:t>na</w:t>
+      </w:r>
+      <w:proofErr w:type="spellEnd"/>
+      <w:proofErr w:type="gramEnd"/>
+      <w:r>
+        <w:rPr>
+          <w:lang w:val="en-GB"/>
+        </w:rPr>
+        <w:t xml:space="preserve"> </w:t>
+      </w:r>
+      <w:proofErr w:type="spellStart"/>
+      <w:r>
+        <w:rPr>
+          <w:lang w:val="en-GB"/>
+        </w:rPr>
+        <w:t>svoj</w:t>
+      </w:r>
+      <w:proofErr w:type="spellEnd"/>
+      <w:r>
+        <w:rPr>
+          <w:lang w:val="en-GB"/>
+        </w:rPr>
+        <w:t xml:space="preserve"> </w:t>
+      </w:r>
+      <w:proofErr w:type="spellStart"/>
+      <w:r>
+        <w:rPr>
+          <w:lang w:val="en-GB"/>
+        </w:rPr>
+        <w:t>profil</w:t>
+      </w:r>
+      <w:proofErr w:type="spellEnd"/>
     </w:p>
     <w:p>
       <w:pPr>
@@ -2088,12 +3391,166 @@
           <w:lang w:val="en-GB"/>
         </w:rPr>
       </w:pPr>
-      <w:r>
-        <w:rPr>
-          <w:lang w:val="en-GB"/>
-        </w:rPr>
-        <w:t>Akcije 1-4 su iste kao u prošlom scenariu ali korisnik unosi neispravne podatke</w:t>
-      </w:r>
+      <w:proofErr w:type="spellStart"/>
+      <w:r>
+        <w:rPr>
+          <w:lang w:val="en-GB"/>
+        </w:rPr>
+        <w:t>Akcije</w:t>
+      </w:r>
+      <w:proofErr w:type="spellEnd"/>
+      <w:r>
+        <w:rPr>
+          <w:lang w:val="en-GB"/>
+        </w:rPr>
+        <w:t xml:space="preserve"> 1-4 </w:t>
+      </w:r>
+      <w:proofErr w:type="spellStart"/>
+      <w:r>
+        <w:rPr>
+          <w:lang w:val="en-GB"/>
+        </w:rPr>
+        <w:t>su</w:t>
+      </w:r>
+      <w:proofErr w:type="spellEnd"/>
+      <w:r>
+        <w:rPr>
+          <w:lang w:val="en-GB"/>
+        </w:rPr>
+        <w:t xml:space="preserve"> </w:t>
+      </w:r>
+      <w:proofErr w:type="spellStart"/>
+      <w:r>
+        <w:rPr>
+          <w:lang w:val="en-GB"/>
+        </w:rPr>
+        <w:t>iste</w:t>
+      </w:r>
+      <w:proofErr w:type="spellEnd"/>
+      <w:r>
+        <w:rPr>
+          <w:lang w:val="en-GB"/>
+        </w:rPr>
+        <w:t xml:space="preserve"> </w:t>
+      </w:r>
+      <w:proofErr w:type="spellStart"/>
+      <w:r>
+        <w:rPr>
+          <w:lang w:val="en-GB"/>
+        </w:rPr>
+        <w:t>kao</w:t>
+      </w:r>
+      <w:proofErr w:type="spellEnd"/>
+      <w:r>
+        <w:rPr>
+          <w:lang w:val="en-GB"/>
+        </w:rPr>
+        <w:t xml:space="preserve"> u </w:t>
+      </w:r>
+      <w:proofErr w:type="spellStart"/>
+      <w:r>
+        <w:rPr>
+          <w:lang w:val="en-GB"/>
+        </w:rPr>
+        <w:t>prošlom</w:t>
+      </w:r>
+      <w:proofErr w:type="spellEnd"/>
+      <w:r>
+        <w:rPr>
+          <w:lang w:val="en-GB"/>
+        </w:rPr>
+        <w:t xml:space="preserve"> </w:t>
+      </w:r>
+      <w:proofErr w:type="spellStart"/>
+      <w:r>
+        <w:rPr>
+          <w:lang w:val="en-GB"/>
+        </w:rPr>
+        <w:t>scenar</w:t>
+      </w:r>
+      <w:r>
+        <w:rPr>
+          <w:lang w:val="en-GB"/>
+        </w:rPr>
+        <w:t>i</w:t>
+      </w:r>
+      <w:r>
+        <w:rPr>
+          <w:lang w:val="en-GB"/>
+        </w:rPr>
+        <w:t>iu</w:t>
+      </w:r>
+      <w:proofErr w:type="spellEnd"/>
+      <w:r>
+        <w:rPr>
+          <w:lang w:val="en-GB"/>
+        </w:rPr>
+        <w:t xml:space="preserve"> </w:t>
+      </w:r>
+      <w:proofErr w:type="spellStart"/>
+      <w:r>
+        <w:rPr>
+          <w:lang w:val="en-GB"/>
+        </w:rPr>
+        <w:t>ali</w:t>
+      </w:r>
+      <w:proofErr w:type="spellEnd"/>
+      <w:r>
+        <w:rPr>
+          <w:lang w:val="en-GB"/>
+        </w:rPr>
+        <w:t xml:space="preserve"> </w:t>
+      </w:r>
+      <w:proofErr w:type="spellStart"/>
+      <w:r>
+        <w:rPr>
+          <w:lang w:val="en-GB"/>
+        </w:rPr>
+        <w:t>korisnik</w:t>
+      </w:r>
+      <w:proofErr w:type="spellEnd"/>
+      <w:r>
+        <w:rPr>
+          <w:lang w:val="en-GB"/>
+        </w:rPr>
+        <w:t xml:space="preserve"> </w:t>
+      </w:r>
+      <w:proofErr w:type="spellStart"/>
+      <w:r>
+        <w:rPr>
+          <w:lang w:val="en-GB"/>
+        </w:rPr>
+        <w:t>unosi</w:t>
+      </w:r>
+      <w:proofErr w:type="spellEnd"/>
+      <w:r>
+        <w:rPr>
+          <w:lang w:val="en-GB"/>
+        </w:rPr>
+        <w:t xml:space="preserve"> </w:t>
+      </w:r>
+      <w:proofErr w:type="spellStart"/>
+      <w:r>
+        <w:rPr>
+          <w:lang w:val="en-GB"/>
+        </w:rPr>
+        <w:t>neispravne</w:t>
+      </w:r>
+      <w:proofErr w:type="spellEnd"/>
+      <w:r>
+        <w:rPr>
+          <w:lang w:val="en-GB"/>
+        </w:rPr>
+        <w:t xml:space="preserve"> </w:t>
+      </w:r>
+      <w:proofErr w:type="spellStart"/>
+      <w:r>
+        <w:rPr>
+          <w:lang w:val="en-GB"/>
+        </w:rPr>
+        <w:t>podatke</w:t>
+      </w:r>
+      <w:proofErr w:type="spellEnd"/>
     </w:p>
     <w:p>
       <w:pPr>
@@ -2106,29 +3563,143 @@
           <w:lang w:val="en-GB"/>
         </w:rPr>
       </w:pPr>
-      <w:r>
-        <w:rPr>
-          <w:lang w:val="en-GB"/>
-        </w:rPr>
-        <w:t>Sistem obaveštava korinika o</w:t>
-      </w:r>
-      <w:r>
-        <w:rPr>
-          <w:lang w:val="en-GB"/>
-        </w:rPr>
-        <w:t xml:space="preserve"> tipu</w:t>
-      </w:r>
-      <w:r>
-        <w:rPr>
-          <w:lang w:val="en-GB"/>
-        </w:rPr>
-        <w:t xml:space="preserve"> greš</w:t>
-      </w:r>
-      <w:r>
-        <w:rPr>
-          <w:lang w:val="en-GB"/>
-        </w:rPr>
-        <w:t>ke (prevelika slika, loš format slike)</w:t>
+      <w:proofErr w:type="spellStart"/>
+      <w:r>
+        <w:rPr>
+          <w:lang w:val="en-GB"/>
+        </w:rPr>
+        <w:t>Sistem</w:t>
+      </w:r>
+      <w:proofErr w:type="spellEnd"/>
+      <w:r>
+        <w:rPr>
+          <w:lang w:val="en-GB"/>
+        </w:rPr>
+        <w:t xml:space="preserve"> </w:t>
+      </w:r>
+      <w:proofErr w:type="spellStart"/>
+      <w:r>
+        <w:rPr>
+          <w:lang w:val="en-GB"/>
+        </w:rPr>
+        <w:t>obaveštava</w:t>
+      </w:r>
+      <w:proofErr w:type="spellEnd"/>
+      <w:r>
+        <w:rPr>
+          <w:lang w:val="en-GB"/>
+        </w:rPr>
+        <w:t xml:space="preserve"> </w:t>
+      </w:r>
+      <w:proofErr w:type="spellStart"/>
+      <w:r>
+        <w:rPr>
+          <w:lang w:val="en-GB"/>
+        </w:rPr>
+        <w:t>korinika</w:t>
+      </w:r>
+      <w:proofErr w:type="spellEnd"/>
+      <w:r>
+        <w:rPr>
+          <w:lang w:val="en-GB"/>
+        </w:rPr>
+        <w:t xml:space="preserve"> o</w:t>
+      </w:r>
+      <w:r>
+        <w:rPr>
+          <w:lang w:val="en-GB"/>
+        </w:rPr>
+        <w:t xml:space="preserve"> </w:t>
+      </w:r>
+      <w:proofErr w:type="spellStart"/>
+      <w:r>
+        <w:rPr>
+          <w:lang w:val="en-GB"/>
+        </w:rPr>
+        <w:t>tipu</w:t>
+      </w:r>
+      <w:proofErr w:type="spellEnd"/>
+      <w:r>
+        <w:rPr>
+          <w:lang w:val="en-GB"/>
+        </w:rPr>
+        <w:t xml:space="preserve"> </w:t>
+      </w:r>
+      <w:proofErr w:type="spellStart"/>
+      <w:r>
+        <w:rPr>
+          <w:lang w:val="en-GB"/>
+        </w:rPr>
+        <w:t>greš</w:t>
+      </w:r>
+      <w:r>
+        <w:rPr>
+          <w:lang w:val="en-GB"/>
+        </w:rPr>
+        <w:t>ke</w:t>
+      </w:r>
+      <w:proofErr w:type="spellEnd"/>
+      <w:r>
+        <w:rPr>
+          <w:lang w:val="en-GB"/>
+        </w:rPr>
+        <w:t xml:space="preserve"> (</w:t>
+      </w:r>
+      <w:proofErr w:type="spellStart"/>
+      <w:r>
+        <w:rPr>
+          <w:lang w:val="en-GB"/>
+        </w:rPr>
+        <w:t>prevelika</w:t>
+      </w:r>
+      <w:proofErr w:type="spellEnd"/>
+      <w:r>
+        <w:rPr>
+          <w:lang w:val="en-GB"/>
+        </w:rPr>
+        <w:t xml:space="preserve"> </w:t>
+      </w:r>
+      <w:proofErr w:type="spellStart"/>
+      <w:r>
+        <w:rPr>
+          <w:lang w:val="en-GB"/>
+        </w:rPr>
+        <w:t>slika</w:t>
+      </w:r>
+      <w:proofErr w:type="spellEnd"/>
+      <w:r>
+        <w:rPr>
+          <w:lang w:val="en-GB"/>
+        </w:rPr>
+        <w:t xml:space="preserve">, </w:t>
+      </w:r>
+      <w:proofErr w:type="spellStart"/>
+      <w:r>
+        <w:rPr>
+          <w:lang w:val="en-GB"/>
+        </w:rPr>
+        <w:t>loš</w:t>
+      </w:r>
+      <w:proofErr w:type="spellEnd"/>
+      <w:r>
+        <w:rPr>
+          <w:lang w:val="en-GB"/>
+        </w:rPr>
+        <w:t xml:space="preserve"> format </w:t>
+      </w:r>
+      <w:proofErr w:type="spellStart"/>
+      <w:r>
+        <w:rPr>
+          <w:lang w:val="en-GB"/>
+        </w:rPr>
+        <w:t>slike</w:t>
+      </w:r>
+      <w:proofErr w:type="spellEnd"/>
+      <w:r>
+        <w:rPr>
+          <w:lang w:val="en-GB"/>
+        </w:rPr>
+        <w:t>)</w:t>
       </w:r>
       <w:r>
         <w:rPr>
@@ -2146,7 +3717,65 @@
         <w:rPr>
           <w:lang w:val="en-GB"/>
         </w:rPr>
-        <w:t xml:space="preserve"> vraća korisnika na Akciju 4.</w:t>
+        <w:t xml:space="preserve"> </w:t>
+      </w:r>
+      <w:proofErr w:type="spellStart"/>
+      <w:r>
+        <w:rPr>
+          <w:lang w:val="en-GB"/>
+        </w:rPr>
+        <w:t>vraća</w:t>
+      </w:r>
+      <w:proofErr w:type="spellEnd"/>
+      <w:r>
+        <w:rPr>
+          <w:lang w:val="en-GB"/>
+        </w:rPr>
+        <w:t xml:space="preserve"> </w:t>
+      </w:r>
+      <w:proofErr w:type="spellStart"/>
+      <w:r>
+        <w:rPr>
+          <w:lang w:val="en-GB"/>
+        </w:rPr>
+        <w:t>korisnika</w:t>
+      </w:r>
+      <w:proofErr w:type="spellEnd"/>
+      <w:r>
+        <w:rPr>
+          <w:lang w:val="en-GB"/>
+        </w:rPr>
+        <w:t xml:space="preserve"> </w:t>
+      </w:r>
+      <w:proofErr w:type="spellStart"/>
+      <w:proofErr w:type="gramStart"/>
+      <w:r>
+        <w:rPr>
+          <w:lang w:val="en-GB"/>
+        </w:rPr>
+        <w:t>na</w:t>
+      </w:r>
+      <w:proofErr w:type="spellEnd"/>
+      <w:proofErr w:type="gramEnd"/>
+      <w:r>
+        <w:rPr>
+          <w:lang w:val="en-GB"/>
+        </w:rPr>
+        <w:t xml:space="preserve"> </w:t>
+      </w:r>
+      <w:proofErr w:type="spellStart"/>
+      <w:r>
+        <w:rPr>
+          <w:lang w:val="en-GB"/>
+        </w:rPr>
+        <w:t>Akciju</w:t>
+      </w:r>
+      <w:proofErr w:type="spellEnd"/>
+      <w:r>
+        <w:rPr>
+          <w:lang w:val="en-GB"/>
+        </w:rPr>
+        <w:t xml:space="preserve"> 4.</w:t>
       </w:r>
     </w:p>
     <w:p>
@@ -2158,14 +3787,32 @@
         </w:rPr>
       </w:pPr>
       <w:bookmarkStart w:id="10" w:name="_Toc3109506"/>
+      <w:proofErr w:type="spellStart"/>
       <w:r>
         <w:rPr>
           <w:szCs w:val="24"/>
           <w:lang w:val="en-GB"/>
         </w:rPr>
-        <w:t>Posebni zahtevi</w:t>
+        <w:t>Posebni</w:t>
+      </w:r>
+      <w:proofErr w:type="spellEnd"/>
+      <w:r>
+        <w:rPr>
+          <w:szCs w:val="24"/>
+          <w:lang w:val="en-GB"/>
+        </w:rPr>
+        <w:t xml:space="preserve"> </w:t>
+      </w:r>
+      <w:proofErr w:type="spellStart"/>
+      <w:r>
+        <w:rPr>
+          <w:szCs w:val="24"/>
+          <w:lang w:val="en-GB"/>
+        </w:rPr>
+        <w:t>zahtevi</w:t>
       </w:r>
       <w:bookmarkEnd w:id="10"/>
+      <w:proofErr w:type="spellEnd"/>
     </w:p>
     <w:p>
       <w:pPr>
@@ -2173,11 +3820,19 @@
           <w:lang w:val="en-GB"/>
         </w:rPr>
       </w:pPr>
-      <w:r>
-        <w:rPr>
-          <w:lang w:val="en-GB"/>
-        </w:rPr>
-        <w:t>Nema.</w:t>
+      <w:proofErr w:type="spellStart"/>
+      <w:r>
+        <w:rPr>
+          <w:lang w:val="en-GB"/>
+        </w:rPr>
+        <w:t>Nema</w:t>
+      </w:r>
+      <w:proofErr w:type="spellEnd"/>
+      <w:r>
+        <w:rPr>
+          <w:lang w:val="en-GB"/>
+        </w:rPr>
+        <w:t>.</w:t>
       </w:r>
     </w:p>
     <w:p>
@@ -2189,6 +3844,7 @@
         </w:rPr>
       </w:pPr>
       <w:bookmarkStart w:id="11" w:name="_Toc3109507"/>
+      <w:proofErr w:type="spellStart"/>
       <w:r>
         <w:rPr>
           <w:szCs w:val="24"/>
@@ -2197,6 +3853,7 @@
         <w:t>Preduslovi</w:t>
       </w:r>
       <w:bookmarkEnd w:id="11"/>
+      <w:proofErr w:type="spellEnd"/>
     </w:p>
     <w:p>
       <w:pPr>
@@ -2205,11 +3862,63 @@
         </w:rPr>
       </w:pPr>
       <w:bookmarkStart w:id="12" w:name="_Toc3109508"/>
-      <w:r>
-        <w:rPr>
-          <w:lang w:val="en-GB"/>
-        </w:rPr>
-        <w:t>Korisnik je prijavljen na sistem.</w:t>
+      <w:proofErr w:type="spellStart"/>
+      <w:r>
+        <w:rPr>
+          <w:lang w:val="en-GB"/>
+        </w:rPr>
+        <w:t>Korisnik</w:t>
+      </w:r>
+      <w:proofErr w:type="spellEnd"/>
+      <w:r>
+        <w:rPr>
+          <w:lang w:val="en-GB"/>
+        </w:rPr>
+        <w:t xml:space="preserve"> je </w:t>
+      </w:r>
+      <w:proofErr w:type="spellStart"/>
+      <w:r>
+        <w:rPr>
+          <w:lang w:val="en-GB"/>
+        </w:rPr>
+        <w:t>prijavljen</w:t>
+      </w:r>
+      <w:proofErr w:type="spellEnd"/>
+      <w:r>
+        <w:rPr>
+          <w:lang w:val="en-GB"/>
+        </w:rPr>
+        <w:t xml:space="preserve"> </w:t>
+      </w:r>
+      <w:proofErr w:type="spellStart"/>
+      <w:proofErr w:type="gramStart"/>
+      <w:r>
+        <w:rPr>
+          <w:lang w:val="en-GB"/>
+        </w:rPr>
+        <w:t>na</w:t>
+      </w:r>
+      <w:proofErr w:type="spellEnd"/>
+      <w:proofErr w:type="gramEnd"/>
+      <w:r>
+        <w:rPr>
+          <w:lang w:val="en-GB"/>
+        </w:rPr>
+        <w:t xml:space="preserve"> </w:t>
+      </w:r>
+      <w:proofErr w:type="spellStart"/>
+      <w:r>
+        <w:rPr>
+          <w:lang w:val="en-GB"/>
+        </w:rPr>
+        <w:t>sistem</w:t>
+      </w:r>
+      <w:proofErr w:type="spellEnd"/>
+      <w:r>
+        <w:rPr>
+          <w:lang w:val="en-GB"/>
+        </w:rPr>
+        <w:t>.</w:t>
       </w:r>
     </w:p>
     <w:p>
@@ -2219,6 +3928,7 @@
           <w:lang w:val="en-GB"/>
         </w:rPr>
       </w:pPr>
+      <w:proofErr w:type="spellStart"/>
       <w:r>
         <w:rPr>
           <w:lang w:val="en-GB"/>
@@ -2226,6 +3936,7 @@
         <w:t>Posledice</w:t>
       </w:r>
       <w:bookmarkEnd w:id="12"/>
+      <w:proofErr w:type="spellEnd"/>
     </w:p>
     <w:p>
       <w:pPr>
@@ -2233,12 +3944,35 @@
           <w:lang w:val="en-GB"/>
         </w:rPr>
       </w:pPr>
-      <w:r>
-        <w:rPr>
-          <w:lang w:val="en-GB"/>
-        </w:rPr>
-        <w:t xml:space="preserve">Dodata slika je </w:t>
-      </w:r>
+      <w:proofErr w:type="spellStart"/>
+      <w:r>
+        <w:rPr>
+          <w:lang w:val="en-GB"/>
+        </w:rPr>
+        <w:t>Dodata</w:t>
+      </w:r>
+      <w:proofErr w:type="spellEnd"/>
+      <w:r>
+        <w:rPr>
+          <w:lang w:val="en-GB"/>
+        </w:rPr>
+        <w:t xml:space="preserve"> </w:t>
+      </w:r>
+      <w:proofErr w:type="spellStart"/>
+      <w:r>
+        <w:rPr>
+          <w:lang w:val="en-GB"/>
+        </w:rPr>
+        <w:t>slika</w:t>
+      </w:r>
+      <w:proofErr w:type="spellEnd"/>
+      <w:r>
+        <w:rPr>
+          <w:lang w:val="en-GB"/>
+        </w:rPr>
+        <w:t xml:space="preserve"> je </w:t>
+      </w:r>
+      <w:proofErr w:type="spellStart"/>
       <w:r>
         <w:rPr>
           <w:lang w:val="en-GB"/>
@@ -2251,18 +3985,93 @@
         </w:rPr>
         <w:t>a</w:t>
       </w:r>
-      <w:r>
-        <w:rPr>
-          <w:lang w:val="en-GB"/>
-        </w:rPr>
-        <w:t xml:space="preserve"> </w:t>
-      </w:r>
-      <w:r>
-        <w:rPr>
-          <w:lang w:val="en-GB"/>
-        </w:rPr>
-        <w:t>na serveru i vidljiva na profilu korisnika</w:t>
-      </w:r>
+      <w:proofErr w:type="spellEnd"/>
+      <w:r>
+        <w:rPr>
+          <w:lang w:val="en-GB"/>
+        </w:rPr>
+        <w:t xml:space="preserve"> </w:t>
+      </w:r>
+      <w:proofErr w:type="spellStart"/>
+      <w:proofErr w:type="gramStart"/>
+      <w:r>
+        <w:rPr>
+          <w:lang w:val="en-GB"/>
+        </w:rPr>
+        <w:t>na</w:t>
+      </w:r>
+      <w:proofErr w:type="spellEnd"/>
+      <w:proofErr w:type="gramEnd"/>
+      <w:r>
+        <w:rPr>
+          <w:lang w:val="en-GB"/>
+        </w:rPr>
+        <w:t xml:space="preserve"> </w:t>
+      </w:r>
+      <w:proofErr w:type="spellStart"/>
+      <w:r>
+        <w:rPr>
+          <w:lang w:val="en-GB"/>
+        </w:rPr>
+        <w:t>serveru</w:t>
+      </w:r>
+      <w:proofErr w:type="spellEnd"/>
+      <w:r>
+        <w:rPr>
+          <w:lang w:val="en-GB"/>
+        </w:rPr>
+        <w:t xml:space="preserve"> i </w:t>
+      </w:r>
+      <w:proofErr w:type="spellStart"/>
+      <w:r>
+        <w:rPr>
+          <w:lang w:val="en-GB"/>
+        </w:rPr>
+        <w:t>vidljiva</w:t>
+      </w:r>
+      <w:proofErr w:type="spellEnd"/>
+      <w:r>
+        <w:rPr>
+          <w:lang w:val="en-GB"/>
+        </w:rPr>
+        <w:t xml:space="preserve"> </w:t>
+      </w:r>
+      <w:proofErr w:type="spellStart"/>
+      <w:r>
+        <w:rPr>
+          <w:lang w:val="en-GB"/>
+        </w:rPr>
+        <w:t>na</w:t>
+      </w:r>
+      <w:proofErr w:type="spellEnd"/>
+      <w:r>
+        <w:rPr>
+          <w:lang w:val="en-GB"/>
+        </w:rPr>
+        <w:t xml:space="preserve"> </w:t>
+      </w:r>
+      <w:proofErr w:type="spellStart"/>
+      <w:r>
+        <w:rPr>
+          <w:lang w:val="en-GB"/>
+        </w:rPr>
+        <w:t>profilu</w:t>
+      </w:r>
+      <w:proofErr w:type="spellEnd"/>
+      <w:r>
+        <w:rPr>
+          <w:lang w:val="en-GB"/>
+        </w:rPr>
+        <w:t xml:space="preserve"> </w:t>
+      </w:r>
+      <w:proofErr w:type="spellStart"/>
+      <w:r>
+        <w:rPr>
+          <w:lang w:val="en-GB"/>
+        </w:rPr>
+        <w:t>korisnika</w:t>
+      </w:r>
+      <w:proofErr w:type="spellEnd"/>
       <w:r>
         <w:rPr>
           <w:lang w:val="en-GB"/>
@@ -2271,8 +4080,8 @@
       </w:r>
     </w:p>
     <w:sectPr>
-      <w:headerReference w:type="default" r:id="rId14"/>
-      <w:footerReference w:type="default" r:id="rId15"/>
+      <w:headerReference w:type="default" r:id="rId18"/>
+      <w:footerReference w:type="default" r:id="rId19"/>
       <w:pgSz w:w="12240" w:h="15840"/>
       <w:pgMar w:top="1080" w:right="1800" w:bottom="1728" w:left="1800" w:header="432" w:footer="432" w:gutter="0"/>
       <w:pgNumType w:start="1"/>
@@ -2308,6 +4117,16 @@
 </file>
 
 <file path=word/footer1.xml><?xml version="1.0" encoding="utf-8"?>
+<w:ftr xmlns:wpc="http://schemas.microsoft.com/office/word/2010/wordprocessingCanvas" xmlns:mc="http://schemas.openxmlformats.org/markup-compatibility/2006" xmlns:o="urn:schemas-microsoft-com:office:office" xmlns:r="http://schemas.openxmlformats.org/officeDocument/2006/relationships" xmlns:m="http://schemas.openxmlformats.org/officeDocument/2006/math" xmlns:v="urn:schemas-microsoft-com:vml" xmlns:wp14="http://schemas.microsoft.com/office/word/2010/wordprocessingDrawing" xmlns:wp="http://schemas.openxmlformats.org/drawingml/2006/wordprocessingDrawing" xmlns:w10="urn:schemas-microsoft-com:office:word" xmlns:w="http://schemas.openxmlformats.org/wordprocessingml/2006/main" xmlns:w14="http://schemas.microsoft.com/office/word/2010/wordml" xmlns:wpg="http://schemas.microsoft.com/office/word/2010/wordprocessingGroup" xmlns:wpi="http://schemas.microsoft.com/office/word/2010/wordprocessingInk" xmlns:wne="http://schemas.microsoft.com/office/word/2006/wordml" xmlns:wps="http://schemas.microsoft.com/office/word/2010/wordprocessingShape" mc:Ignorable="w14 wp14">
+  <w:p>
+    <w:pPr>
+      <w:pStyle w:val="Footer"/>
+    </w:pPr>
+  </w:p>
+</w:ftr>
+</file>
+
+<file path=word/footer2.xml><?xml version="1.0" encoding="utf-8"?>
 <w:ftr xmlns:wpc="http://schemas.microsoft.com/office/word/2010/wordprocessingCanvas" xmlns:mc="http://schemas.openxmlformats.org/markup-compatibility/2006" xmlns:o="urn:schemas-microsoft-com:office:office" xmlns:r="http://schemas.openxmlformats.org/officeDocument/2006/relationships" xmlns:m="http://schemas.openxmlformats.org/officeDocument/2006/math" xmlns:v="urn:schemas-microsoft-com:vml" xmlns:wp14="http://schemas.microsoft.com/office/word/2010/wordprocessingDrawing" xmlns:wp="http://schemas.openxmlformats.org/drawingml/2006/wordprocessingDrawing" xmlns:w10="urn:schemas-microsoft-com:office:word" xmlns:w="http://schemas.openxmlformats.org/wordprocessingml/2006/main" xmlns:w14="http://schemas.microsoft.com/office/word/2010/wordml" xmlns:wpg="http://schemas.microsoft.com/office/word/2010/wordprocessingGroup" xmlns:wpi="http://schemas.microsoft.com/office/word/2010/wordprocessingInk" xmlns:wne="http://schemas.microsoft.com/office/word/2006/wordml" xmlns:wps="http://schemas.microsoft.com/office/word/2010/wordprocessingShape" mc:Ignorable="w14 wp14">
   <w:tbl>
     <w:tblPr>
@@ -2365,7 +4184,17 @@
 </w:ftr>
 </file>
 
-<file path=word/footer2.xml><?xml version="1.0" encoding="utf-8"?>
+<file path=word/footer3.xml><?xml version="1.0" encoding="utf-8"?>
+<w:ftr xmlns:wpc="http://schemas.microsoft.com/office/word/2010/wordprocessingCanvas" xmlns:mc="http://schemas.openxmlformats.org/markup-compatibility/2006" xmlns:o="urn:schemas-microsoft-com:office:office" xmlns:r="http://schemas.openxmlformats.org/officeDocument/2006/relationships" xmlns:m="http://schemas.openxmlformats.org/officeDocument/2006/math" xmlns:v="urn:schemas-microsoft-com:vml" xmlns:wp14="http://schemas.microsoft.com/office/word/2010/wordprocessingDrawing" xmlns:wp="http://schemas.openxmlformats.org/drawingml/2006/wordprocessingDrawing" xmlns:w10="urn:schemas-microsoft-com:office:word" xmlns:w="http://schemas.openxmlformats.org/wordprocessingml/2006/main" xmlns:w14="http://schemas.microsoft.com/office/word/2010/wordml" xmlns:wpg="http://schemas.microsoft.com/office/word/2010/wordprocessingGroup" xmlns:wpi="http://schemas.microsoft.com/office/word/2010/wordprocessingInk" xmlns:wne="http://schemas.microsoft.com/office/word/2006/wordml" xmlns:wps="http://schemas.microsoft.com/office/word/2010/wordprocessingShape" mc:Ignorable="w14 wp14">
+  <w:p>
+    <w:pPr>
+      <w:pStyle w:val="Footer"/>
+    </w:pPr>
+  </w:p>
+</w:ftr>
+</file>
+
+<file path=word/footer4.xml><?xml version="1.0" encoding="utf-8"?>
 <w:ftr xmlns:wpc="http://schemas.microsoft.com/office/word/2010/wordprocessingCanvas" xmlns:mc="http://schemas.openxmlformats.org/markup-compatibility/2006" xmlns:o="urn:schemas-microsoft-com:office:office" xmlns:r="http://schemas.openxmlformats.org/officeDocument/2006/relationships" xmlns:m="http://schemas.openxmlformats.org/officeDocument/2006/math" xmlns:v="urn:schemas-microsoft-com:vml" xmlns:wp14="http://schemas.microsoft.com/office/word/2010/wordprocessingDrawing" xmlns:wp="http://schemas.openxmlformats.org/drawingml/2006/wordprocessingDrawing" xmlns:w10="urn:schemas-microsoft-com:office:word" xmlns:w="http://schemas.openxmlformats.org/wordprocessingml/2006/main" xmlns:w14="http://schemas.microsoft.com/office/word/2010/wordml" xmlns:wpg="http://schemas.microsoft.com/office/word/2010/wordprocessingGroup" xmlns:wpi="http://schemas.microsoft.com/office/word/2010/wordprocessingInk" xmlns:wne="http://schemas.microsoft.com/office/word/2006/wordml" xmlns:wps="http://schemas.microsoft.com/office/word/2010/wordprocessingShape" mc:Ignorable="w14 wp14">
   <w:p>
     <w:pPr>
@@ -2376,44 +4205,12 @@
     </w:pPr>
     <w:r>
       <w:tab/>
-      <w:t>Page </w:t>
-    </w:r>
-    <w:r>
-      <w:rPr>
-        <w:rStyle w:val="PageNumber"/>
-      </w:rPr>
-      <w:fldChar w:fldCharType="begin"/>
-    </w:r>
-    <w:r>
-      <w:rPr>
-        <w:rStyle w:val="PageNumber"/>
-      </w:rPr>
-      <w:instrText xml:space="preserve"> PAGE </w:instrText>
-    </w:r>
-    <w:r>
-      <w:rPr>
-        <w:rStyle w:val="PageNumber"/>
-      </w:rPr>
-      <w:fldChar w:fldCharType="separate"/>
-    </w:r>
-    <w:r>
-      <w:rPr>
-        <w:rStyle w:val="PageNumber"/>
-        <w:noProof/>
-      </w:rPr>
-      <w:t>i</w:t>
-    </w:r>
-    <w:r>
-      <w:rPr>
-        <w:rStyle w:val="PageNumber"/>
-      </w:rPr>
-      <w:fldChar w:fldCharType="end"/>
     </w:r>
   </w:p>
 </w:ftr>
 </file>
 
-<file path=word/footer3.xml><?xml version="1.0" encoding="utf-8"?>
+<file path=word/footer5.xml><?xml version="1.0" encoding="utf-8"?>
 <w:ftr xmlns:wpc="http://schemas.microsoft.com/office/word/2010/wordprocessingCanvas" xmlns:mc="http://schemas.openxmlformats.org/markup-compatibility/2006" xmlns:o="urn:schemas-microsoft-com:office:office" xmlns:r="http://schemas.openxmlformats.org/officeDocument/2006/relationships" xmlns:m="http://schemas.openxmlformats.org/officeDocument/2006/math" xmlns:v="urn:schemas-microsoft-com:vml" xmlns:wp14="http://schemas.microsoft.com/office/word/2010/wordprocessingDrawing" xmlns:wp="http://schemas.openxmlformats.org/drawingml/2006/wordprocessingDrawing" xmlns:w10="urn:schemas-microsoft-com:office:word" xmlns:w="http://schemas.openxmlformats.org/wordprocessingml/2006/main" xmlns:w14="http://schemas.microsoft.com/office/word/2010/wordml" xmlns:wpg="http://schemas.microsoft.com/office/word/2010/wordprocessingGroup" xmlns:wpi="http://schemas.microsoft.com/office/word/2010/wordprocessingInk" xmlns:wne="http://schemas.microsoft.com/office/word/2006/wordml" xmlns:wps="http://schemas.microsoft.com/office/word/2010/wordprocessingShape" mc:Ignorable="w14 wp14">
   <w:p>
     <w:pPr>
@@ -2432,8 +4229,237 @@
 </w:ftr>
 </file>
 
-<file path=word/footer4.xml><?xml version="1.0" encoding="utf-8"?>
+<file path=word/footer6.xml><?xml version="1.0" encoding="utf-8"?>
 <w:ftr xmlns:wpc="http://schemas.microsoft.com/office/word/2010/wordprocessingCanvas" xmlns:mc="http://schemas.openxmlformats.org/markup-compatibility/2006" xmlns:o="urn:schemas-microsoft-com:office:office" xmlns:r="http://schemas.openxmlformats.org/officeDocument/2006/relationships" xmlns:m="http://schemas.openxmlformats.org/officeDocument/2006/math" xmlns:v="urn:schemas-microsoft-com:vml" xmlns:wp14="http://schemas.microsoft.com/office/word/2010/wordprocessingDrawing" xmlns:wp="http://schemas.openxmlformats.org/drawingml/2006/wordprocessingDrawing" xmlns:w10="urn:schemas-microsoft-com:office:word" xmlns:w="http://schemas.openxmlformats.org/wordprocessingml/2006/main" xmlns:w14="http://schemas.microsoft.com/office/word/2010/wordml" xmlns:wpg="http://schemas.microsoft.com/office/word/2010/wordprocessingGroup" xmlns:wpi="http://schemas.microsoft.com/office/word/2010/wordprocessingInk" xmlns:wne="http://schemas.microsoft.com/office/word/2006/wordml" xmlns:wps="http://schemas.microsoft.com/office/word/2010/wordprocessingShape" mc:Ignorable="w14 wp14">
+  <w:p>
+    <w:pPr>
+      <w:ind w:right="260"/>
+      <w:rPr>
+        <w:color w:val="222A35" w:themeColor="text2" w:themeShade="80"/>
+        <w:sz w:val="26"/>
+        <w:szCs w:val="26"/>
+      </w:rPr>
+    </w:pPr>
+    <w:r>
+      <w:rPr>
+        <w:noProof/>
+        <w:color w:val="44546A" w:themeColor="text2"/>
+        <w:sz w:val="26"/>
+        <w:szCs w:val="26"/>
+        <w:lang w:val="en-US"/>
+      </w:rPr>
+      <mc:AlternateContent>
+        <mc:Choice Requires="wps">
+          <w:drawing>
+            <wp:anchor distT="0" distB="0" distL="114300" distR="114300" simplePos="0" relativeHeight="251659264" behindDoc="0" locked="0" layoutInCell="1" allowOverlap="1" wp14:anchorId="1F078680" wp14:editId="7EBF9A2A">
+              <wp:simplePos x="0" y="0"/>
+              <mc:AlternateContent>
+                <mc:Choice Requires="wp14">
+                  <wp:positionH relativeFrom="page">
+                    <wp14:pctPosHOffset>91000</wp14:pctPosHOffset>
+                  </wp:positionH>
+                </mc:Choice>
+                <mc:Fallback>
+                  <wp:positionH relativeFrom="page">
+                    <wp:posOffset>7072630</wp:posOffset>
+                  </wp:positionH>
+                </mc:Fallback>
+              </mc:AlternateContent>
+              <mc:AlternateContent>
+                <mc:Choice Requires="wp14">
+                  <wp:positionV relativeFrom="page">
+                    <wp14:pctPosVOffset>93000</wp14:pctPosVOffset>
+                  </wp:positionV>
+                </mc:Choice>
+                <mc:Fallback>
+                  <wp:positionV relativeFrom="page">
+                    <wp:posOffset>9354185</wp:posOffset>
+                  </wp:positionV>
+                </mc:Fallback>
+              </mc:AlternateContent>
+              <wp:extent cx="388620" cy="313055"/>
+              <wp:effectExtent l="0" t="0" r="0" b="0"/>
+              <wp:wrapNone/>
+              <wp:docPr id="49" name="Text Box 49"/>
+              <wp:cNvGraphicFramePr/>
+              <a:graphic xmlns:a="http://schemas.openxmlformats.org/drawingml/2006/main">
+                <a:graphicData uri="http://schemas.microsoft.com/office/word/2010/wordprocessingShape">
+                  <wps:wsp>
+                    <wps:cNvSpPr txBox="1"/>
+                    <wps:spPr>
+                      <a:xfrm>
+                        <a:off x="0" y="0"/>
+                        <a:ext cx="388620" cy="313055"/>
+                      </a:xfrm>
+                      <a:prstGeom prst="rect">
+                        <a:avLst/>
+                      </a:prstGeom>
+                      <a:solidFill>
+                        <a:schemeClr val="lt1"/>
+                      </a:solidFill>
+                      <a:ln w="6350">
+                        <a:noFill/>
+                      </a:ln>
+                      <a:effectLst/>
+                    </wps:spPr>
+                    <wps:style>
+                      <a:lnRef idx="0">
+                        <a:schemeClr val="accent1"/>
+                      </a:lnRef>
+                      <a:fillRef idx="0">
+                        <a:schemeClr val="accent1"/>
+                      </a:fillRef>
+                      <a:effectRef idx="0">
+                        <a:schemeClr val="accent1"/>
+                      </a:effectRef>
+                      <a:fontRef idx="minor">
+                        <a:schemeClr val="dk1"/>
+                      </a:fontRef>
+                    </wps:style>
+                    <wps:txbx>
+                      <w:txbxContent>
+                        <w:p>
+                          <w:pPr>
+                            <w:spacing w:after="0"/>
+                            <w:jc w:val="center"/>
+                            <w:rPr>
+                              <w:color w:val="222A35" w:themeColor="text2" w:themeShade="80"/>
+                              <w:sz w:val="26"/>
+                              <w:szCs w:val="26"/>
+                            </w:rPr>
+                          </w:pPr>
+                          <w:r>
+                            <w:rPr>
+                              <w:color w:val="222A35" w:themeColor="text2" w:themeShade="80"/>
+                              <w:sz w:val="26"/>
+                              <w:szCs w:val="26"/>
+                            </w:rPr>
+                            <w:fldChar w:fldCharType="begin"/>
+                          </w:r>
+                          <w:r>
+                            <w:rPr>
+                              <w:color w:val="222A35" w:themeColor="text2" w:themeShade="80"/>
+                              <w:sz w:val="26"/>
+                              <w:szCs w:val="26"/>
+                            </w:rPr>
+                            <w:instrText xml:space="preserve"> PAGE  \* Arabic  \* MERGEFORMAT </w:instrText>
+                          </w:r>
+                          <w:r>
+                            <w:rPr>
+                              <w:color w:val="222A35" w:themeColor="text2" w:themeShade="80"/>
+                              <w:sz w:val="26"/>
+                              <w:szCs w:val="26"/>
+                            </w:rPr>
+                            <w:fldChar w:fldCharType="separate"/>
+                          </w:r>
+                          <w:r>
+                            <w:rPr>
+                              <w:noProof/>
+                              <w:color w:val="222A35" w:themeColor="text2" w:themeShade="80"/>
+                              <w:sz w:val="26"/>
+                              <w:szCs w:val="26"/>
+                            </w:rPr>
+                            <w:t>2</w:t>
+                          </w:r>
+                          <w:r>
+                            <w:rPr>
+                              <w:color w:val="222A35" w:themeColor="text2" w:themeShade="80"/>
+                              <w:sz w:val="26"/>
+                              <w:szCs w:val="26"/>
+                            </w:rPr>
+                            <w:fldChar w:fldCharType="end"/>
+                          </w:r>
+                        </w:p>
+                      </w:txbxContent>
+                    </wps:txbx>
+                    <wps:bodyPr rot="0" spcFirstLastPara="0" vertOverflow="overflow" horzOverflow="overflow" vert="horz" wrap="square" lIns="0" tIns="45720" rIns="0" bIns="45720" numCol="1" spcCol="0" rtlCol="0" fromWordArt="0" anchor="ctr" anchorCtr="0" forceAA="0" compatLnSpc="1">
+                      <a:prstTxWarp prst="textNoShape">
+                        <a:avLst/>
+                      </a:prstTxWarp>
+                      <a:spAutoFit/>
+                    </wps:bodyPr>
+                  </wps:wsp>
+                </a:graphicData>
+              </a:graphic>
+              <wp14:sizeRelH relativeFrom="page">
+                <wp14:pctWidth>5000</wp14:pctWidth>
+              </wp14:sizeRelH>
+              <wp14:sizeRelV relativeFrom="page">
+                <wp14:pctHeight>5000</wp14:pctHeight>
+              </wp14:sizeRelV>
+            </wp:anchor>
+          </w:drawing>
+        </mc:Choice>
+        <mc:Fallback>
+          <w:pict>
+            <v:shapetype id="_x0000_t202" coordsize="21600,21600" o:spt="202" path="m,l,21600r21600,l21600,xe">
+              <v:stroke joinstyle="miter"/>
+              <v:path gradientshapeok="t" o:connecttype="rect"/>
+            </v:shapetype>
+            <v:shape id="Text Box 49" o:spid="_x0000_s1026" type="#_x0000_t202" style="position:absolute;margin-left:0;margin-top:0;width:30.6pt;height:24.65pt;z-index:251659264;visibility:visible;mso-wrap-style:square;mso-width-percent:50;mso-height-percent:50;mso-left-percent:910;mso-top-percent:930;mso-wrap-distance-left:9pt;mso-wrap-distance-top:0;mso-wrap-distance-right:9pt;mso-wrap-distance-bottom:0;mso-position-horizontal-relative:page;mso-position-vertical-relative:page;mso-width-percent:50;mso-height-percent:50;mso-left-percent:910;mso-top-percent:930;mso-width-relative:page;mso-height-relative:page;v-text-anchor:middle" o:gfxdata="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" fillcolor="white [3201]" stroked="f" strokeweight=".5pt">
+              <v:textbox style="mso-fit-shape-to-text:t" inset="0,,0">
+                <w:txbxContent>
+                  <w:p>
+                    <w:pPr>
+                      <w:spacing w:after="0"/>
+                      <w:jc w:val="center"/>
+                      <w:rPr>
+                        <w:color w:val="222A35" w:themeColor="text2" w:themeShade="80"/>
+                        <w:sz w:val="26"/>
+                        <w:szCs w:val="26"/>
+                      </w:rPr>
+                    </w:pPr>
+                    <w:r>
+                      <w:rPr>
+                        <w:color w:val="222A35" w:themeColor="text2" w:themeShade="80"/>
+                        <w:sz w:val="26"/>
+                        <w:szCs w:val="26"/>
+                      </w:rPr>
+                      <w:fldChar w:fldCharType="begin"/>
+                    </w:r>
+                    <w:r>
+                      <w:rPr>
+                        <w:color w:val="222A35" w:themeColor="text2" w:themeShade="80"/>
+                        <w:sz w:val="26"/>
+                        <w:szCs w:val="26"/>
+                      </w:rPr>
+                      <w:instrText xml:space="preserve"> PAGE  \* Arabic  \* MERGEFORMAT </w:instrText>
+                    </w:r>
+                    <w:r>
+                      <w:rPr>
+                        <w:color w:val="222A35" w:themeColor="text2" w:themeShade="80"/>
+                        <w:sz w:val="26"/>
+                        <w:szCs w:val="26"/>
+                      </w:rPr>
+                      <w:fldChar w:fldCharType="separate"/>
+                    </w:r>
+                    <w:r>
+                      <w:rPr>
+                        <w:noProof/>
+                        <w:color w:val="222A35" w:themeColor="text2" w:themeShade="80"/>
+                        <w:sz w:val="26"/>
+                        <w:szCs w:val="26"/>
+                      </w:rPr>
+                      <w:t>2</w:t>
+                    </w:r>
+                    <w:r>
+                      <w:rPr>
+                        <w:color w:val="222A35" w:themeColor="text2" w:themeShade="80"/>
+                        <w:sz w:val="26"/>
+                        <w:szCs w:val="26"/>
+                      </w:rPr>
+                      <w:fldChar w:fldCharType="end"/>
+                    </w:r>
+                  </w:p>
+                </w:txbxContent>
+              </v:textbox>
+              <w10:wrap anchorx="page" anchory="page"/>
+            </v:shape>
+          </w:pict>
+        </mc:Fallback>
+      </mc:AlternateContent>
+    </w:r>
+  </w:p>
   <w:p>
     <w:pPr>
       <w:tabs>
@@ -2477,6 +4503,16 @@
 </file>
 
 <file path=word/header1.xml><?xml version="1.0" encoding="utf-8"?>
+<w:hdr xmlns:wpc="http://schemas.microsoft.com/office/word/2010/wordprocessingCanvas" xmlns:mc="http://schemas.openxmlformats.org/markup-compatibility/2006" xmlns:o="urn:schemas-microsoft-com:office:office" xmlns:r="http://schemas.openxmlformats.org/officeDocument/2006/relationships" xmlns:m="http://schemas.openxmlformats.org/officeDocument/2006/math" xmlns:v="urn:schemas-microsoft-com:vml" xmlns:wp14="http://schemas.microsoft.com/office/word/2010/wordprocessingDrawing" xmlns:wp="http://schemas.openxmlformats.org/drawingml/2006/wordprocessingDrawing" xmlns:w10="urn:schemas-microsoft-com:office:word" xmlns:w="http://schemas.openxmlformats.org/wordprocessingml/2006/main" xmlns:w14="http://schemas.microsoft.com/office/word/2010/wordml" xmlns:wpg="http://schemas.microsoft.com/office/word/2010/wordprocessingGroup" xmlns:wpi="http://schemas.microsoft.com/office/word/2010/wordprocessingInk" xmlns:wne="http://schemas.microsoft.com/office/word/2006/wordml" xmlns:wps="http://schemas.microsoft.com/office/word/2010/wordprocessingShape" mc:Ignorable="w14 wp14">
+  <w:p>
+    <w:pPr>
+      <w:pStyle w:val="Header"/>
+    </w:pPr>
+  </w:p>
+</w:hdr>
+</file>
+
+<file path=word/header2.xml><?xml version="1.0" encoding="utf-8"?>
 <w:hdr xmlns:wpc="http://schemas.microsoft.com/office/word/2010/wordprocessingCanvas" xmlns:mc="http://schemas.openxmlformats.org/markup-compatibility/2006" xmlns:o="urn:schemas-microsoft-com:office:office" xmlns:r="http://schemas.openxmlformats.org/officeDocument/2006/relationships" xmlns:m="http://schemas.openxmlformats.org/officeDocument/2006/math" xmlns:v="urn:schemas-microsoft-com:vml" xmlns:wp14="http://schemas.microsoft.com/office/word/2010/wordprocessingDrawing" xmlns:wp="http://schemas.openxmlformats.org/drawingml/2006/wordprocessingDrawing" xmlns:w10="urn:schemas-microsoft-com:office:word" xmlns:w="http://schemas.openxmlformats.org/wordprocessingml/2006/main" xmlns:w14="http://schemas.microsoft.com/office/word/2010/wordml" xmlns:wpg="http://schemas.microsoft.com/office/word/2010/wordprocessingGroup" xmlns:wpi="http://schemas.microsoft.com/office/word/2010/wordprocessingInk" xmlns:wne="http://schemas.microsoft.com/office/word/2006/wordml" xmlns:wps="http://schemas.microsoft.com/office/word/2010/wordprocessingShape" mc:Ignorable="w14 wp14">
   <w:tbl>
     <w:tblPr>
@@ -2534,7 +4570,17 @@
 </w:hdr>
 </file>
 
-<file path=word/header2.xml><?xml version="1.0" encoding="utf-8"?>
+<file path=word/header3.xml><?xml version="1.0" encoding="utf-8"?>
+<w:hdr xmlns:wpc="http://schemas.microsoft.com/office/word/2010/wordprocessingCanvas" xmlns:mc="http://schemas.openxmlformats.org/markup-compatibility/2006" xmlns:o="urn:schemas-microsoft-com:office:office" xmlns:r="http://schemas.openxmlformats.org/officeDocument/2006/relationships" xmlns:m="http://schemas.openxmlformats.org/officeDocument/2006/math" xmlns:v="urn:schemas-microsoft-com:vml" xmlns:wp14="http://schemas.microsoft.com/office/word/2010/wordprocessingDrawing" xmlns:wp="http://schemas.openxmlformats.org/drawingml/2006/wordprocessingDrawing" xmlns:w10="urn:schemas-microsoft-com:office:word" xmlns:w="http://schemas.openxmlformats.org/wordprocessingml/2006/main" xmlns:w14="http://schemas.microsoft.com/office/word/2010/wordml" xmlns:wpg="http://schemas.microsoft.com/office/word/2010/wordprocessingGroup" xmlns:wpi="http://schemas.microsoft.com/office/word/2010/wordprocessingInk" xmlns:wne="http://schemas.microsoft.com/office/word/2006/wordml" xmlns:wps="http://schemas.microsoft.com/office/word/2010/wordprocessingShape" mc:Ignorable="w14 wp14">
+  <w:p>
+    <w:pPr>
+      <w:pStyle w:val="Header"/>
+    </w:pPr>
+  </w:p>
+</w:hdr>
+</file>
+
+<file path=word/header4.xml><?xml version="1.0" encoding="utf-8"?>
 <w:hdr xmlns:wpc="http://schemas.microsoft.com/office/word/2010/wordprocessingCanvas" xmlns:mc="http://schemas.openxmlformats.org/markup-compatibility/2006" xmlns:o="urn:schemas-microsoft-com:office:office" xmlns:r="http://schemas.openxmlformats.org/officeDocument/2006/relationships" xmlns:m="http://schemas.openxmlformats.org/officeDocument/2006/math" xmlns:v="urn:schemas-microsoft-com:vml" xmlns:wp14="http://schemas.microsoft.com/office/word/2010/wordprocessingDrawing" xmlns:wp="http://schemas.openxmlformats.org/drawingml/2006/wordprocessingDrawing" xmlns:w10="urn:schemas-microsoft-com:office:word" xmlns:w="http://schemas.openxmlformats.org/wordprocessingml/2006/main" xmlns:w14="http://schemas.microsoft.com/office/word/2010/wordml" xmlns:wpg="http://schemas.microsoft.com/office/word/2010/wordprocessingGroup" xmlns:wpi="http://schemas.microsoft.com/office/word/2010/wordprocessingInk" xmlns:wne="http://schemas.microsoft.com/office/word/2006/wordml" xmlns:wps="http://schemas.microsoft.com/office/word/2010/wordprocessingShape" mc:Ignorable="w14 wp14">
   <w:p>
     <w:pPr>
@@ -2545,8 +4591,13 @@
       <w:ind w:left="8640" w:hanging="8640"/>
     </w:pPr>
     <w:r>
-      <w:t>Tim: SkiPsi</w:t>
+      <w:t xml:space="preserve">Tim: </w:t>
     </w:r>
+    <w:proofErr w:type="spellStart"/>
+    <w:r>
+      <w:t>SkiPsi</w:t>
+    </w:r>
+    <w:proofErr w:type="spellEnd"/>
     <w:r>
       <w:tab/>
     </w:r>
@@ -2554,7 +4605,7 @@
 </w:hdr>
 </file>
 
-<file path=word/header3.xml><?xml version="1.0" encoding="utf-8"?>
+<file path=word/header5.xml><?xml version="1.0" encoding="utf-8"?>
 <w:hdr xmlns:wpc="http://schemas.microsoft.com/office/word/2010/wordprocessingCanvas" xmlns:mc="http://schemas.openxmlformats.org/markup-compatibility/2006" xmlns:o="urn:schemas-microsoft-com:office:office" xmlns:r="http://schemas.openxmlformats.org/officeDocument/2006/relationships" xmlns:m="http://schemas.openxmlformats.org/officeDocument/2006/math" xmlns:v="urn:schemas-microsoft-com:vml" xmlns:wp14="http://schemas.microsoft.com/office/word/2010/wordprocessingDrawing" xmlns:wp="http://schemas.openxmlformats.org/drawingml/2006/wordprocessingDrawing" xmlns:w10="urn:schemas-microsoft-com:office:word" xmlns:w="http://schemas.openxmlformats.org/wordprocessingml/2006/main" xmlns:w14="http://schemas.microsoft.com/office/word/2010/wordml" xmlns:wpg="http://schemas.microsoft.com/office/word/2010/wordprocessingGroup" xmlns:wpi="http://schemas.microsoft.com/office/word/2010/wordprocessingInk" xmlns:wne="http://schemas.microsoft.com/office/word/2006/wordml" xmlns:wps="http://schemas.microsoft.com/office/word/2010/wordprocessingShape" mc:Ignorable="w14 wp14">
   <w:p>
     <w:pPr>
@@ -2565,8 +4616,13 @@
       <w:ind w:left="8640" w:hanging="8640"/>
     </w:pPr>
     <w:r>
-      <w:t>Tim: SkiPsi</w:t>
+      <w:t xml:space="preserve">Tim: </w:t>
     </w:r>
+    <w:proofErr w:type="spellStart"/>
+    <w:r>
+      <w:t>SkiPsi</w:t>
+    </w:r>
+    <w:proofErr w:type="spellEnd"/>
   </w:p>
   <w:p>
     <w:pPr>

</xml_diff>